<commit_message>
Fix numbering in teaching notes for Amdahl's law and some of the descriptions
</commit_message>
<xml_diff>
--- a/FinalResources/R1AmdahlHigher/TeachingNotes.docx
+++ b/FinalResources/R1AmdahlHigher/TeachingNotes.docx
@@ -70,6 +70,37 @@
         <w:pStyle w:val="Normal"/>
         <w:spacing w:lineRule="auto" w:line="240" w:before="0" w:after="0"/>
         <w:ind w:left="720" w:hanging="0"/>
+        <w:rPr/>
+      </w:pPr>
+      <w:r>
+        <w:rPr>
+          <w:rFonts w:eastAsia="Times New Roman" w:cs="Arial" w:ascii="Arial" w:hAnsi="Arial"/>
+          <w:color w:val="000000"/>
+          <w:lang w:eastAsia="en-GB"/>
+        </w:rPr>
+        <w:t xml:space="preserve">This exercise aims to teach children a quick introduction to Amdahl’s law, </w:t>
+      </w:r>
+      <w:r>
+        <w:rPr>
+          <w:rFonts w:eastAsia="Times New Roman" w:cs="Arial" w:ascii="Arial" w:hAnsi="Arial"/>
+          <w:color w:val="000000"/>
+          <w:lang w:eastAsia="en-GB"/>
+        </w:rPr>
+        <w:t>a law to calculute speedup from parallelizing a program.</w:t>
+      </w:r>
+      <w:r>
+        <w:rPr>
+          <w:rFonts w:eastAsia="Times New Roman" w:cs="Arial" w:ascii="Arial" w:hAnsi="Arial"/>
+          <w:color w:val="000000"/>
+          <w:lang w:eastAsia="en-GB"/>
+        </w:rPr>
+        <w:t>The formula can be given as 1/1-f, where f is the fraction of the program that has been sped up. For this exercise to simplify comprehension, the formula has been given in terms of the time reduction rather than actual speedup. In practice, Amdahl’s law provides an estimate of the overall speed at which the algorithm can be executed.</w:t>
+      </w:r>
+    </w:p>
+    <w:p>
+      <w:pPr>
+        <w:pStyle w:val="Normal"/>
+        <w:spacing w:lineRule="auto" w:line="240" w:before="0" w:after="0"/>
         <w:rPr>
           <w:rFonts w:ascii="Times New Roman" w:hAnsi="Times New Roman" w:eastAsia="Times New Roman" w:cs="Times New Roman"/>
           <w:sz w:val="24"/>
@@ -79,11 +110,11 @@
       </w:pPr>
       <w:r>
         <w:rPr>
-          <w:rFonts w:eastAsia="Times New Roman" w:cs="Arial" w:ascii="Arial" w:hAnsi="Arial"/>
-          <w:color w:val="000000"/>
-          <w:lang w:eastAsia="en-GB"/>
-        </w:rPr>
-        <w:t>This exercise aims to teach children a quick introduction to Amdahl’s law, a law that helps define the overall speedup of an algorithm/process by parallelising parts of the process. The formula can be given as 1/1-f, where f is the fraction of the program that has been sped up. For this exercise however, to simplify comprehension, the formula has been given in terms of the time reduction rather than actual speedup. In practice, Amdahl’s law provides an estimate of the overall speed at which the algorithm can be executed.</w:t>
+          <w:rFonts w:eastAsia="Times New Roman" w:cs="Times New Roman" w:ascii="Times New Roman" w:hAnsi="Times New Roman"/>
+          <w:sz w:val="24"/>
+          <w:szCs w:val="24"/>
+          <w:lang w:eastAsia="en-GB"/>
+        </w:rPr>
       </w:r>
     </w:p>
     <w:p>
@@ -99,6 +130,48 @@
       </w:pPr>
       <w:r>
         <w:rPr>
+          <w:rFonts w:eastAsia="Times New Roman" w:cs="Arial" w:ascii="Arial" w:hAnsi="Arial"/>
+          <w:color w:val="000000"/>
+          <w:u w:val="single"/>
+          <w:lang w:eastAsia="en-GB"/>
+        </w:rPr>
+        <w:t>Suitable For</w:t>
+      </w:r>
+    </w:p>
+    <w:p>
+      <w:pPr>
+        <w:pStyle w:val="Normal"/>
+        <w:spacing w:lineRule="auto" w:line="240" w:before="0" w:after="0"/>
+        <w:ind w:left="720" w:hanging="0"/>
+        <w:rPr>
+          <w:rFonts w:ascii="Times New Roman" w:hAnsi="Times New Roman" w:eastAsia="Times New Roman" w:cs="Times New Roman"/>
+          <w:sz w:val="24"/>
+          <w:szCs w:val="24"/>
+          <w:lang w:eastAsia="en-GB"/>
+        </w:rPr>
+      </w:pPr>
+      <w:r>
+        <w:rPr>
+          <w:rFonts w:eastAsia="Times New Roman" w:cs="Arial" w:ascii="Arial" w:hAnsi="Arial"/>
+          <w:color w:val="000000"/>
+          <w:lang w:eastAsia="en-GB"/>
+        </w:rPr>
+        <w:t>This exercise is the version that is suitable for students studying Higher Computing, or Advanced Higher students. Mathematics levels should be at at least National 4/5.</w:t>
+      </w:r>
+    </w:p>
+    <w:p>
+      <w:pPr>
+        <w:pStyle w:val="Normal"/>
+        <w:spacing w:lineRule="auto" w:line="240" w:before="0" w:after="0"/>
+        <w:rPr>
+          <w:rFonts w:ascii="Times New Roman" w:hAnsi="Times New Roman" w:eastAsia="Times New Roman" w:cs="Times New Roman"/>
+          <w:sz w:val="24"/>
+          <w:szCs w:val="24"/>
+          <w:lang w:eastAsia="en-GB"/>
+        </w:rPr>
+      </w:pPr>
+      <w:r>
+        <w:rPr>
           <w:rFonts w:eastAsia="Times New Roman" w:cs="Times New Roman" w:ascii="Times New Roman" w:hAnsi="Times New Roman"/>
           <w:sz w:val="24"/>
           <w:szCs w:val="24"/>
@@ -124,14 +197,13 @@
           <w:u w:val="single"/>
           <w:lang w:eastAsia="en-GB"/>
         </w:rPr>
-        <w:t>Suitable For</w:t>
-      </w:r>
-    </w:p>
-    <w:p>
-      <w:pPr>
-        <w:pStyle w:val="Normal"/>
-        <w:spacing w:lineRule="auto" w:line="240" w:before="0" w:after="0"/>
-        <w:ind w:left="720" w:hanging="0"/>
+        <w:t>Key Concepts</w:t>
+      </w:r>
+    </w:p>
+    <w:p>
+      <w:pPr>
+        <w:pStyle w:val="Normal"/>
+        <w:spacing w:lineRule="auto" w:line="240" w:before="0" w:after="0"/>
         <w:rPr>
           <w:rFonts w:ascii="Times New Roman" w:hAnsi="Times New Roman" w:eastAsia="Times New Roman" w:cs="Times New Roman"/>
           <w:sz w:val="24"/>
@@ -145,7 +217,8 @@
           <w:color w:val="000000"/>
           <w:lang w:eastAsia="en-GB"/>
         </w:rPr>
-        <w:t>This exercise is the version that is suitable for students studying Higher Computing, or Advanced Higher students. Mathematics levels should be at at least National 4/5.</w:t>
+        <w:tab/>
+        <w:t>Amdahl’s law, parallelisation, speedup, multi-core architecture</w:t>
       </w:r>
     </w:p>
     <w:p>
@@ -172,12 +245,7 @@
       <w:pPr>
         <w:pStyle w:val="Normal"/>
         <w:spacing w:lineRule="auto" w:line="240" w:before="0" w:after="0"/>
-        <w:rPr>
-          <w:rFonts w:ascii="Times New Roman" w:hAnsi="Times New Roman" w:eastAsia="Times New Roman" w:cs="Times New Roman"/>
-          <w:sz w:val="24"/>
-          <w:szCs w:val="24"/>
-          <w:lang w:eastAsia="en-GB"/>
-        </w:rPr>
+        <w:rPr/>
       </w:pPr>
       <w:r>
         <w:rPr>
@@ -186,73 +254,7 @@
           <w:u w:val="single"/>
           <w:lang w:eastAsia="en-GB"/>
         </w:rPr>
-        <w:t>Key Concepts</w:t>
-      </w:r>
-    </w:p>
-    <w:p>
-      <w:pPr>
-        <w:pStyle w:val="Normal"/>
-        <w:spacing w:lineRule="auto" w:line="240" w:before="0" w:after="0"/>
-        <w:rPr>
-          <w:rFonts w:ascii="Times New Roman" w:hAnsi="Times New Roman" w:eastAsia="Times New Roman" w:cs="Times New Roman"/>
-          <w:sz w:val="24"/>
-          <w:szCs w:val="24"/>
-          <w:lang w:eastAsia="en-GB"/>
-        </w:rPr>
-      </w:pPr>
-      <w:r>
-        <w:rPr>
-          <w:rFonts w:eastAsia="Times New Roman" w:cs="Arial" w:ascii="Arial" w:hAnsi="Arial"/>
-          <w:color w:val="000000"/>
-          <w:lang w:eastAsia="en-GB"/>
-        </w:rPr>
-        <w:tab/>
-        <w:t>Amdahl’s law, parallelisation, speedup, multi-core architecture</w:t>
-      </w:r>
-    </w:p>
-    <w:p>
-      <w:pPr>
-        <w:pStyle w:val="Normal"/>
-        <w:spacing w:lineRule="auto" w:line="240" w:before="0" w:after="0"/>
-        <w:rPr>
-          <w:rFonts w:ascii="Times New Roman" w:hAnsi="Times New Roman" w:eastAsia="Times New Roman" w:cs="Times New Roman"/>
-          <w:sz w:val="24"/>
-          <w:szCs w:val="24"/>
-          <w:lang w:eastAsia="en-GB"/>
-        </w:rPr>
-      </w:pPr>
-      <w:r>
-        <w:rPr>
-          <w:rFonts w:eastAsia="Times New Roman" w:cs="Times New Roman" w:ascii="Times New Roman" w:hAnsi="Times New Roman"/>
-          <w:sz w:val="24"/>
-          <w:szCs w:val="24"/>
-          <w:lang w:eastAsia="en-GB"/>
-        </w:rPr>
-      </w:r>
-    </w:p>
-    <w:p>
-      <w:pPr>
-        <w:pStyle w:val="Normal"/>
-        <w:spacing w:lineRule="auto" w:line="240" w:before="0" w:after="0"/>
-        <w:rPr/>
-      </w:pPr>
-      <w:r>
-        <w:rPr>
-          <w:rFonts w:eastAsia="Times New Roman" w:cs="Arial" w:ascii="Arial" w:hAnsi="Arial"/>
-          <w:color w:val="000000"/>
-          <w:u w:val="single"/>
-          <w:lang w:eastAsia="en-GB"/>
-        </w:rPr>
-        <w:t xml:space="preserve">Learning </w:t>
-      </w:r>
-      <w:r>
-        <w:rPr>
-          <w:rFonts w:eastAsia="Times New Roman" w:cs="Arial" w:ascii="Arial" w:hAnsi="Arial"/>
-          <w:color w:val="000000"/>
-          <w:u w:val="single"/>
-          <w:lang w:eastAsia="en-GB"/>
-        </w:rPr>
-        <w:t>Intentions</w:t>
+        <w:t>Learning Intentions</w:t>
       </w:r>
     </w:p>
     <w:p>
@@ -292,7 +294,31 @@
           <w:color w:val="000000"/>
           <w:lang w:eastAsia="en-GB"/>
         </w:rPr>
-        <w:t>Apply learned knowledge to solve a series of problems given using Amdahl’s law.</w:t>
+        <w:t>Calculate speedup</w:t>
+      </w:r>
+      <w:r>
+        <w:rPr>
+          <w:rFonts w:eastAsia="Times New Roman" w:cs="Arial" w:ascii="Arial" w:hAnsi="Arial"/>
+          <w:color w:val="000000"/>
+          <w:lang w:eastAsia="en-GB"/>
+        </w:rPr>
+        <w:t xml:space="preserve"> </w:t>
+      </w:r>
+      <w:r>
+        <w:rPr>
+          <w:rFonts w:eastAsia="Times New Roman" w:cs="Arial" w:ascii="Arial" w:hAnsi="Arial"/>
+          <w:color w:val="000000"/>
+          <w:lang w:eastAsia="en-GB"/>
+        </w:rPr>
+        <w:t>in</w:t>
+      </w:r>
+      <w:r>
+        <w:rPr>
+          <w:rFonts w:eastAsia="Times New Roman" w:cs="Arial" w:ascii="Arial" w:hAnsi="Arial"/>
+          <w:color w:val="000000"/>
+          <w:lang w:eastAsia="en-GB"/>
+        </w:rPr>
+        <w:t xml:space="preserve"> a series of problems given using Amdahl’s law.</w:t>
       </w:r>
     </w:p>
     <w:p>
@@ -312,31 +338,7 @@
           <w:color w:val="000000"/>
           <w:lang w:eastAsia="en-GB"/>
         </w:rPr>
-        <w:t>Parallelize</w:t>
-      </w:r>
-      <w:r>
-        <w:rPr>
-          <w:rFonts w:eastAsia="Times New Roman" w:cs="Arial" w:ascii="Arial" w:hAnsi="Arial"/>
-          <w:color w:val="000000"/>
-          <w:lang w:eastAsia="en-GB"/>
-        </w:rPr>
-        <w:t xml:space="preserve"> parts of a program </w:t>
-      </w:r>
-      <w:r>
-        <w:rPr>
-          <w:rFonts w:eastAsia="Times New Roman" w:cs="Arial" w:ascii="Arial" w:hAnsi="Arial"/>
-          <w:color w:val="000000"/>
-          <w:lang w:eastAsia="en-GB"/>
-        </w:rPr>
-        <w:t xml:space="preserve">to help </w:t>
-      </w:r>
-      <w:r>
-        <w:rPr>
-          <w:rFonts w:eastAsia="Times New Roman" w:cs="Arial" w:ascii="Arial" w:hAnsi="Arial"/>
-          <w:color w:val="000000"/>
-          <w:lang w:eastAsia="en-GB"/>
-        </w:rPr>
-        <w:t>speed up the execution.</w:t>
+        <w:t>Parallelize parts of a program to help speed up the execution.</w:t>
       </w:r>
     </w:p>
     <w:p>
@@ -356,7 +358,11 @@
         </w:rPr>
       </w:pPr>
       <w:r>
-        <w:rPr/>
+        <w:rPr>
+          <w:rFonts w:eastAsia="Times New Roman" w:cs="Arial" w:ascii="Arial" w:hAnsi="Arial"/>
+          <w:color w:val="000000"/>
+          <w:lang w:eastAsia="en-GB"/>
+        </w:rPr>
       </w:r>
     </w:p>
     <w:p>
@@ -712,19 +718,15 @@
         </w:numPr>
         <w:spacing w:lineRule="auto" w:line="240" w:before="0" w:after="0"/>
         <w:textAlignment w:val="baseline"/>
-        <w:rPr>
-          <w:rFonts w:ascii="Arial" w:hAnsi="Arial" w:eastAsia="Times New Roman" w:cs="Arial"/>
-          <w:color w:val="000000"/>
-          <w:lang w:eastAsia="en-GB"/>
-        </w:rPr>
-      </w:pPr>
-      <w:r>
-        <w:rPr>
-          <w:rFonts w:eastAsia="Times New Roman" w:cs="Arial" w:ascii="Arial" w:hAnsi="Arial"/>
-          <w:color w:val="000000"/>
-          <w:lang w:eastAsia="en-GB"/>
-        </w:rPr>
-        <w:t xml:space="preserve">Outline that for example imagine you want to want to dig a very big hole. One man might take 60 minutes to dig this big hole, and that this is like giving one core all the work to do. It’s going to be really really slow and difficult to do. </w:t>
+        <w:rPr/>
+      </w:pPr>
+      <w:r>
+        <w:rPr>
+          <w:rFonts w:eastAsia="Times New Roman" w:cs="Arial" w:ascii="Arial" w:hAnsi="Arial"/>
+          <w:color w:val="000000"/>
+          <w:lang w:eastAsia="en-GB"/>
+        </w:rPr>
+        <w:t xml:space="preserve">Outline that for example imagine you want to want to dig a very big hole. One man might take 60 minutes to dig this big hole, and that this is like giving one core all the work to do. It’s going to be really slow. </w:t>
       </w:r>
     </w:p>
     <w:p>
@@ -736,6 +738,354 @@
         </w:numPr>
         <w:spacing w:lineRule="auto" w:line="240" w:before="0" w:after="0"/>
         <w:textAlignment w:val="baseline"/>
+        <w:rPr/>
+      </w:pPr>
+      <w:r>
+        <w:rPr>
+          <w:rFonts w:eastAsia="Times New Roman" w:cs="Arial" w:ascii="Arial" w:hAnsi="Arial"/>
+          <w:color w:val="000000"/>
+          <w:lang w:eastAsia="en-GB"/>
+        </w:rPr>
+        <w:t>Ask the class for any feedback on what they might do instead? Some options might be:</w:t>
+      </w:r>
+    </w:p>
+    <w:p>
+      <w:pPr>
+        <w:pStyle w:val="Normal"/>
+        <w:numPr>
+          <w:ilvl w:val="1"/>
+          <w:numId w:val="3"/>
+        </w:numPr>
+        <w:spacing w:lineRule="auto" w:line="240" w:before="0" w:after="0"/>
+        <w:textAlignment w:val="baseline"/>
+        <w:rPr/>
+      </w:pPr>
+      <w:r>
+        <w:rPr>
+          <w:rFonts w:eastAsia="Times New Roman" w:cs="Arial" w:ascii="Arial" w:hAnsi="Arial"/>
+          <w:color w:val="000000"/>
+          <w:lang w:eastAsia="en-GB"/>
+        </w:rPr>
+        <w:t>Get more people involved to share out the task</w:t>
+      </w:r>
+    </w:p>
+    <w:p>
+      <w:pPr>
+        <w:pStyle w:val="Normal"/>
+        <w:numPr>
+          <w:ilvl w:val="1"/>
+          <w:numId w:val="3"/>
+        </w:numPr>
+        <w:spacing w:lineRule="auto" w:line="240" w:before="0" w:after="0"/>
+        <w:textAlignment w:val="baseline"/>
+        <w:rPr/>
+      </w:pPr>
+      <w:r>
+        <w:rPr>
+          <w:rFonts w:eastAsia="Times New Roman" w:cs="Arial" w:ascii="Arial" w:hAnsi="Arial"/>
+          <w:color w:val="000000"/>
+          <w:lang w:eastAsia="en-GB"/>
+        </w:rPr>
+        <w:t>Dig a smaller hole - maybe, but we need this hole to be this size!</w:t>
+      </w:r>
+    </w:p>
+    <w:p>
+      <w:pPr>
+        <w:pStyle w:val="Normal"/>
+        <w:numPr>
+          <w:ilvl w:val="0"/>
+          <w:numId w:val="3"/>
+        </w:numPr>
+        <w:spacing w:lineRule="auto" w:line="240" w:before="0" w:after="0"/>
+        <w:textAlignment w:val="baseline"/>
+        <w:rPr/>
+      </w:pPr>
+      <w:r>
+        <w:rPr>
+          <w:rFonts w:eastAsia="Times New Roman" w:cs="Arial" w:ascii="Arial" w:hAnsi="Arial"/>
+          <w:color w:val="000000"/>
+          <w:lang w:eastAsia="en-GB"/>
+        </w:rPr>
+        <w:t xml:space="preserve">Say </w:t>
+      </w:r>
+      <w:r>
+        <w:rPr>
+          <w:rFonts w:eastAsia="Times New Roman" w:cs="Arial" w:ascii="Arial" w:hAnsi="Arial"/>
+          <w:color w:val="000000"/>
+          <w:lang w:eastAsia="en-GB"/>
+        </w:rPr>
+        <w:t xml:space="preserve">that the concept of getting more people involved to share out the task is correct - this idea is called parallelism! </w:t>
+      </w:r>
+    </w:p>
+    <w:p>
+      <w:pPr>
+        <w:pStyle w:val="Normal"/>
+        <w:numPr>
+          <w:ilvl w:val="0"/>
+          <w:numId w:val="3"/>
+        </w:numPr>
+        <w:spacing w:lineRule="auto" w:line="240" w:before="0" w:after="0"/>
+        <w:textAlignment w:val="baseline"/>
+        <w:rPr/>
+      </w:pPr>
+      <w:r>
+        <w:rPr>
+          <w:rFonts w:eastAsia="Times New Roman" w:cs="Arial" w:ascii="Arial" w:hAnsi="Arial"/>
+          <w:color w:val="000000"/>
+          <w:lang w:eastAsia="en-GB"/>
+        </w:rPr>
+        <w:t xml:space="preserve">Show the printed out board and explain that this is what a model computer might look like inside, with its multiple cores - which are essentially like little computer brains. Explain that this is an example of a four core computer. </w:t>
+      </w:r>
+    </w:p>
+    <w:p>
+      <w:pPr>
+        <w:pStyle w:val="Normal"/>
+        <w:numPr>
+          <w:ilvl w:val="0"/>
+          <w:numId w:val="3"/>
+        </w:numPr>
+        <w:spacing w:lineRule="auto" w:line="240" w:before="0" w:after="0"/>
+        <w:textAlignment w:val="baseline"/>
+        <w:rPr/>
+      </w:pPr>
+      <w:r>
+        <w:rPr>
+          <w:rFonts w:eastAsia="Times New Roman" w:cs="Arial" w:ascii="Arial" w:hAnsi="Arial"/>
+          <w:color w:val="000000"/>
+          <w:lang w:eastAsia="en-GB"/>
+        </w:rPr>
+        <w:t xml:space="preserve">Explain that essentially </w:t>
+      </w:r>
+      <w:r>
+        <w:rPr>
+          <w:rFonts w:eastAsia="Times New Roman" w:cs="Arial" w:ascii="Arial" w:hAnsi="Arial"/>
+          <w:color w:val="000000"/>
+          <w:lang w:eastAsia="en-GB"/>
+        </w:rPr>
+        <w:t>they</w:t>
+      </w:r>
+      <w:r>
+        <w:rPr>
+          <w:rFonts w:eastAsia="Times New Roman" w:cs="Arial" w:ascii="Arial" w:hAnsi="Arial"/>
+          <w:color w:val="000000"/>
+          <w:lang w:eastAsia="en-GB"/>
+        </w:rPr>
+        <w:t xml:space="preserve"> can turn a program from a serial one (all in one core) to a program that has a parallelisable section and a non-parallelisable section.</w:t>
+      </w:r>
+    </w:p>
+    <w:p>
+      <w:pPr>
+        <w:pStyle w:val="Normal"/>
+        <w:numPr>
+          <w:ilvl w:val="0"/>
+          <w:numId w:val="3"/>
+        </w:numPr>
+        <w:spacing w:lineRule="auto" w:line="240" w:before="0" w:after="0"/>
+        <w:textAlignment w:val="baseline"/>
+        <w:rPr/>
+      </w:pPr>
+      <w:r>
+        <w:rPr>
+          <w:rFonts w:eastAsia="Times New Roman" w:cs="Arial" w:ascii="Arial" w:hAnsi="Arial"/>
+          <w:color w:val="000000"/>
+          <w:lang w:eastAsia="en-GB"/>
+        </w:rPr>
+        <w:t xml:space="preserve">Introduce the program (long strip of pink paper) and </w:t>
+      </w:r>
+      <w:r>
+        <w:rPr>
+          <w:rFonts w:eastAsia="Times New Roman" w:cs="Arial" w:ascii="Arial" w:hAnsi="Arial"/>
+          <w:color w:val="000000"/>
+          <w:lang w:eastAsia="en-GB"/>
+        </w:rPr>
+        <w:t xml:space="preserve">lay it </w:t>
+      </w:r>
+      <w:r>
+        <w:rPr>
+          <w:rFonts w:eastAsia="Times New Roman" w:cs="Arial" w:ascii="Arial" w:hAnsi="Arial"/>
+          <w:color w:val="000000"/>
+          <w:lang w:eastAsia="en-GB"/>
+        </w:rPr>
+        <w:t>out along the top core, in one line. This is a serial program a</w:t>
+      </w:r>
+      <w:r>
+        <w:rPr>
+          <w:rFonts w:eastAsia="Times New Roman" w:cs="Arial" w:ascii="Arial" w:hAnsi="Arial"/>
+          <w:color w:val="000000"/>
+          <w:lang w:eastAsia="en-GB"/>
+        </w:rPr>
+        <w:t>nd is r</w:t>
+      </w:r>
+      <w:r>
+        <w:rPr>
+          <w:rFonts w:eastAsia="Times New Roman" w:cs="Arial" w:ascii="Arial" w:hAnsi="Arial"/>
+          <w:color w:val="000000"/>
+          <w:lang w:eastAsia="en-GB"/>
+        </w:rPr>
+        <w:t>unning in one core. Show that how along the bottom of the board, where the time is, if you are to put the program all in one core, it takes a very long time to do it.</w:t>
+      </w:r>
+    </w:p>
+    <w:p>
+      <w:pPr>
+        <w:pStyle w:val="Normal"/>
+        <w:numPr>
+          <w:ilvl w:val="0"/>
+          <w:numId w:val="3"/>
+        </w:numPr>
+        <w:spacing w:lineRule="auto" w:line="240" w:before="0" w:after="0"/>
+        <w:textAlignment w:val="baseline"/>
+        <w:rPr/>
+      </w:pPr>
+      <w:r>
+        <w:rPr>
+          <w:rFonts w:eastAsia="Times New Roman" w:cs="Arial" w:ascii="Arial" w:hAnsi="Arial"/>
+          <w:color w:val="000000"/>
+          <w:lang w:eastAsia="en-GB"/>
+        </w:rPr>
+        <w:t>Cut up the program into two sections and show that one section is the parallelisable section of the program. This section can be shared out among the other processors.</w:t>
+      </w:r>
+    </w:p>
+    <w:p>
+      <w:pPr>
+        <w:pStyle w:val="Normal"/>
+        <w:numPr>
+          <w:ilvl w:val="0"/>
+          <w:numId w:val="3"/>
+        </w:numPr>
+        <w:spacing w:lineRule="auto" w:line="240" w:before="0" w:after="0"/>
+        <w:textAlignment w:val="baseline"/>
+        <w:rPr/>
+      </w:pPr>
+      <w:r>
+        <w:rPr>
+          <w:rFonts w:eastAsia="Times New Roman" w:cs="Arial" w:ascii="Arial" w:hAnsi="Arial"/>
+          <w:color w:val="000000"/>
+          <w:lang w:eastAsia="en-GB"/>
+        </w:rPr>
+        <w:t>Cut the parallaelisable section into 4 pieces and place one piece on every core. Note that the time at the bottom has been reduced.</w:t>
+      </w:r>
+      <w:r>
+        <w:rPr>
+          <w:rFonts w:eastAsia="Times New Roman" w:cs="Arial" w:ascii="Arial" w:hAnsi="Arial"/>
+          <w:color w:val="000000"/>
+          <w:lang w:eastAsia="en-GB"/>
+        </w:rPr>
+        <w:t xml:space="preserve"> </w:t>
+      </w:r>
+    </w:p>
+    <w:p>
+      <w:pPr>
+        <w:pStyle w:val="Normal"/>
+        <w:numPr>
+          <w:ilvl w:val="0"/>
+          <w:numId w:val="3"/>
+        </w:numPr>
+        <w:spacing w:lineRule="auto" w:line="240" w:before="0" w:after="0"/>
+        <w:textAlignment w:val="baseline"/>
+        <w:rPr/>
+      </w:pPr>
+      <w:r>
+        <w:rPr>
+          <w:rFonts w:eastAsia="Times New Roman" w:cs="Arial" w:ascii="Arial" w:hAnsi="Arial"/>
+          <w:color w:val="000000"/>
+          <w:lang w:eastAsia="en-GB"/>
+        </w:rPr>
+        <w:t>Finish by saying that this is the main idea of parallelism.</w:t>
+      </w:r>
+    </w:p>
+    <w:p>
+      <w:pPr>
+        <w:pStyle w:val="Normal"/>
+        <w:spacing w:lineRule="auto" w:line="240" w:before="0" w:after="0"/>
+        <w:rPr>
+          <w:rFonts w:ascii="Times New Roman" w:hAnsi="Times New Roman" w:eastAsia="Times New Roman" w:cs="Times New Roman"/>
+          <w:sz w:val="24"/>
+          <w:szCs w:val="24"/>
+          <w:lang w:eastAsia="en-GB"/>
+        </w:rPr>
+      </w:pPr>
+      <w:r>
+        <w:rPr>
+          <w:rFonts w:eastAsia="Times New Roman" w:cs="Times New Roman" w:ascii="Times New Roman" w:hAnsi="Times New Roman"/>
+          <w:sz w:val="24"/>
+          <w:szCs w:val="24"/>
+          <w:lang w:eastAsia="en-GB"/>
+        </w:rPr>
+      </w:r>
+    </w:p>
+    <w:p>
+      <w:pPr>
+        <w:pStyle w:val="Normal"/>
+        <w:spacing w:lineRule="auto" w:line="240" w:before="0" w:after="0"/>
+        <w:rPr>
+          <w:rFonts w:ascii="Times New Roman" w:hAnsi="Times New Roman" w:eastAsia="Times New Roman" w:cs="Times New Roman"/>
+          <w:sz w:val="24"/>
+          <w:szCs w:val="24"/>
+          <w:lang w:eastAsia="en-GB"/>
+        </w:rPr>
+      </w:pPr>
+      <w:r>
+        <w:rPr>
+          <w:rFonts w:eastAsia="Times New Roman" w:cs="Arial" w:ascii="Arial" w:hAnsi="Arial"/>
+          <w:color w:val="000000"/>
+          <w:u w:val="single"/>
+          <w:lang w:eastAsia="en-GB"/>
+        </w:rPr>
+        <w:t>Extra</w:t>
+      </w:r>
+    </w:p>
+    <w:p>
+      <w:pPr>
+        <w:pStyle w:val="Normal"/>
+        <w:spacing w:lineRule="auto" w:line="240" w:before="0" w:after="0"/>
+        <w:ind w:left="720" w:hanging="0"/>
+        <w:rPr>
+          <w:rFonts w:ascii="Times New Roman" w:hAnsi="Times New Roman" w:eastAsia="Times New Roman" w:cs="Times New Roman"/>
+          <w:sz w:val="24"/>
+          <w:szCs w:val="24"/>
+          <w:lang w:eastAsia="en-GB"/>
+        </w:rPr>
+      </w:pPr>
+      <w:r>
+        <w:rPr>
+          <w:rFonts w:eastAsia="Times New Roman" w:cs="Arial" w:ascii="Arial" w:hAnsi="Arial"/>
+          <w:color w:val="000000"/>
+          <w:lang w:eastAsia="en-GB"/>
+        </w:rPr>
+        <w:t>Outline that there is a function that can help figure out how quick a program could be if it was parallelised. This is called Amdahl’s law.</w:t>
+      </w:r>
+    </w:p>
+    <w:p>
+      <w:pPr>
+        <w:pStyle w:val="Normal"/>
+        <w:spacing w:lineRule="auto" w:line="240" w:before="0" w:after="0"/>
+        <w:ind w:firstLine="720"/>
+        <w:rPr>
+          <w:rFonts w:ascii="Times New Roman" w:hAnsi="Times New Roman" w:eastAsia="Times New Roman" w:cs="Times New Roman"/>
+          <w:sz w:val="24"/>
+          <w:szCs w:val="24"/>
+          <w:lang w:eastAsia="en-GB"/>
+        </w:rPr>
+      </w:pPr>
+      <w:r>
+        <w:rPr>
+          <w:rFonts w:eastAsia="Times New Roman" w:cs="Arial" w:ascii="Arial" w:hAnsi="Arial"/>
+          <w:color w:val="000000"/>
+          <w:lang w:eastAsia="en-GB"/>
+        </w:rPr>
+        <w:t>You can move to the board to demonstrate the following points:</w:t>
+      </w:r>
+    </w:p>
+    <w:p>
+      <w:pPr>
+        <w:pStyle w:val="Normal"/>
+        <w:numPr>
+          <w:ilvl w:val="0"/>
+          <w:numId w:val="4"/>
+        </w:numPr>
+        <w:spacing w:lineRule="auto" w:line="240" w:before="0" w:after="0"/>
+        <w:ind w:left="1440" w:hanging="360"/>
+        <w:textAlignment w:val="baseline"/>
         <w:rPr>
           <w:rFonts w:ascii="Arial" w:hAnsi="Arial" w:eastAsia="Times New Roman" w:cs="Arial"/>
           <w:color w:val="000000"/>
@@ -748,7 +1098,107 @@
           <w:color w:val="000000"/>
           <w:lang w:eastAsia="en-GB"/>
         </w:rPr>
-        <w:t>Ask the class for any feedback on what they might do instead? Some options might be:</w:t>
+        <w:t>The total time of the whole program to run is T.</w:t>
+      </w:r>
+    </w:p>
+    <w:p>
+      <w:pPr>
+        <w:pStyle w:val="Normal"/>
+        <w:numPr>
+          <w:ilvl w:val="0"/>
+          <w:numId w:val="4"/>
+        </w:numPr>
+        <w:spacing w:lineRule="auto" w:line="240" w:before="0" w:after="0"/>
+        <w:ind w:left="1440" w:hanging="360"/>
+        <w:textAlignment w:val="baseline"/>
+        <w:rPr>
+          <w:rFonts w:ascii="Arial" w:hAnsi="Arial" w:eastAsia="Times New Roman" w:cs="Arial"/>
+          <w:color w:val="000000"/>
+          <w:lang w:eastAsia="en-GB"/>
+        </w:rPr>
+      </w:pPr>
+      <w:r>
+        <w:rPr>
+          <w:rFonts w:eastAsia="Times New Roman" w:cs="Arial" w:ascii="Arial" w:hAnsi="Arial"/>
+          <w:color w:val="000000"/>
+          <w:lang w:eastAsia="en-GB"/>
+        </w:rPr>
+        <w:t>The total time of the non-parallelisable part is B.</w:t>
+      </w:r>
+    </w:p>
+    <w:p>
+      <w:pPr>
+        <w:pStyle w:val="Normal"/>
+        <w:numPr>
+          <w:ilvl w:val="0"/>
+          <w:numId w:val="4"/>
+        </w:numPr>
+        <w:spacing w:lineRule="auto" w:line="240" w:before="0" w:after="0"/>
+        <w:ind w:left="1440" w:hanging="360"/>
+        <w:textAlignment w:val="baseline"/>
+        <w:rPr>
+          <w:rFonts w:ascii="Arial" w:hAnsi="Arial" w:eastAsia="Times New Roman" w:cs="Arial"/>
+          <w:color w:val="000000"/>
+          <w:lang w:eastAsia="en-GB"/>
+        </w:rPr>
+      </w:pPr>
+      <w:r>
+        <w:rPr>
+          <w:rFonts w:eastAsia="Times New Roman" w:cs="Arial" w:ascii="Arial" w:hAnsi="Arial"/>
+          <w:color w:val="000000"/>
+          <w:lang w:eastAsia="en-GB"/>
+        </w:rPr>
+        <w:t>Thus, the total time of the parallelisable part is T-B.</w:t>
+      </w:r>
+    </w:p>
+    <w:p>
+      <w:pPr>
+        <w:pStyle w:val="Normal"/>
+        <w:numPr>
+          <w:ilvl w:val="0"/>
+          <w:numId w:val="4"/>
+        </w:numPr>
+        <w:spacing w:lineRule="auto" w:line="240" w:before="0" w:after="0"/>
+        <w:ind w:left="1440" w:hanging="360"/>
+        <w:textAlignment w:val="baseline"/>
+        <w:rPr>
+          <w:rFonts w:ascii="Arial" w:hAnsi="Arial" w:eastAsia="Times New Roman" w:cs="Arial"/>
+          <w:color w:val="000000"/>
+          <w:lang w:eastAsia="en-GB"/>
+        </w:rPr>
+      </w:pPr>
+      <w:r>
+        <w:rPr>
+          <w:rFonts w:eastAsia="Times New Roman" w:cs="Arial" w:ascii="Arial" w:hAnsi="Arial"/>
+          <w:color w:val="000000"/>
+          <w:lang w:eastAsia="en-GB"/>
+        </w:rPr>
+        <w:t>If there are N cores running the parallelisable part, this means that the fastest the parallelisable part can be run at is (T-B)/N.</w:t>
+      </w:r>
+    </w:p>
+    <w:p>
+      <w:pPr>
+        <w:pStyle w:val="Normal"/>
+        <w:numPr>
+          <w:ilvl w:val="0"/>
+          <w:numId w:val="4"/>
+        </w:numPr>
+        <w:spacing w:lineRule="auto" w:line="240" w:before="0" w:after="0"/>
+        <w:ind w:left="1440" w:hanging="360"/>
+        <w:textAlignment w:val="baseline"/>
+        <w:rPr>
+          <w:rFonts w:ascii="Arial" w:hAnsi="Arial" w:eastAsia="Times New Roman" w:cs="Arial"/>
+          <w:color w:val="000000"/>
+          <w:lang w:eastAsia="en-GB"/>
+        </w:rPr>
+      </w:pPr>
+      <w:r>
+        <w:rPr>
+          <w:rFonts w:eastAsia="Times New Roman" w:cs="Arial" w:ascii="Arial" w:hAnsi="Arial"/>
+          <w:color w:val="000000"/>
+          <w:lang w:eastAsia="en-GB"/>
+        </w:rPr>
+        <w:t>This means, the fastest total time of the whole program running on N cores is:</w:t>
       </w:r>
     </w:p>
     <w:p>
@@ -759,7 +1209,7 @@
           <w:numId w:val="4"/>
         </w:numPr>
         <w:spacing w:lineRule="auto" w:line="240" w:before="0" w:after="0"/>
-        <w:ind w:left="1440" w:hanging="360"/>
+        <w:ind w:left="2160" w:hanging="360"/>
         <w:textAlignment w:val="baseline"/>
         <w:rPr>
           <w:rFonts w:ascii="Arial" w:hAnsi="Arial" w:eastAsia="Times New Roman" w:cs="Arial"/>
@@ -773,7 +1223,7 @@
           <w:color w:val="000000"/>
           <w:lang w:eastAsia="en-GB"/>
         </w:rPr>
-        <w:t>Get more people involved to share out the task</w:t>
+        <w:t xml:space="preserve">T(N) = B + (T-B)/N </w:t>
       </w:r>
     </w:p>
     <w:p>
@@ -784,7 +1234,7 @@
           <w:numId w:val="4"/>
         </w:numPr>
         <w:spacing w:lineRule="auto" w:line="240" w:before="0" w:after="0"/>
-        <w:ind w:left="1440" w:hanging="360"/>
+        <w:ind w:left="2160" w:hanging="360"/>
         <w:textAlignment w:val="baseline"/>
         <w:rPr>
           <w:rFonts w:ascii="Arial" w:hAnsi="Arial" w:eastAsia="Times New Roman" w:cs="Arial"/>
@@ -798,7 +1248,7 @@
           <w:color w:val="000000"/>
           <w:lang w:eastAsia="en-GB"/>
         </w:rPr>
-        <w:t>Dig a smaller hole - maybe, but we need this hole to be this size!</w:t>
+        <w:t>(Adding in the non-parallelisable section)</w:t>
       </w:r>
     </w:p>
     <w:p>
@@ -807,428 +1257,6 @@
         <w:numPr>
           <w:ilvl w:val="0"/>
           <w:numId w:val="4"/>
-        </w:numPr>
-        <w:spacing w:lineRule="auto" w:line="240" w:before="0" w:after="0"/>
-        <w:textAlignment w:val="baseline"/>
-        <w:rPr/>
-      </w:pPr>
-      <w:r>
-        <w:rPr>
-          <w:rFonts w:eastAsia="Times New Roman" w:cs="Arial" w:ascii="Arial" w:hAnsi="Arial"/>
-          <w:color w:val="000000"/>
-          <w:lang w:eastAsia="en-GB"/>
-        </w:rPr>
-        <w:t xml:space="preserve">Suggest that the concept of getting more people involved to share out the task is correct - this idea is called parallelism! </w:t>
-      </w:r>
-    </w:p>
-    <w:p>
-      <w:pPr>
-        <w:pStyle w:val="Normal"/>
-        <w:numPr>
-          <w:ilvl w:val="0"/>
-          <w:numId w:val="4"/>
-        </w:numPr>
-        <w:spacing w:lineRule="auto" w:line="240" w:before="0" w:after="0"/>
-        <w:textAlignment w:val="baseline"/>
-        <w:rPr>
-          <w:rFonts w:ascii="Arial" w:hAnsi="Arial" w:eastAsia="Times New Roman" w:cs="Arial"/>
-          <w:color w:val="000000"/>
-          <w:lang w:eastAsia="en-GB"/>
-        </w:rPr>
-      </w:pPr>
-      <w:r>
-        <w:rPr>
-          <w:rFonts w:eastAsia="Times New Roman" w:cs="Arial" w:ascii="Arial" w:hAnsi="Arial"/>
-          <w:color w:val="000000"/>
-          <w:lang w:eastAsia="en-GB"/>
-        </w:rPr>
-        <w:t xml:space="preserve">Show the printed out board and explain that this is what a model computer might look like inside, with its multiple cores - which are essentially like little computer brains. Explain that this is an example of a four core computer. </w:t>
-      </w:r>
-    </w:p>
-    <w:p>
-      <w:pPr>
-        <w:pStyle w:val="Normal"/>
-        <w:numPr>
-          <w:ilvl w:val="0"/>
-          <w:numId w:val="4"/>
-        </w:numPr>
-        <w:spacing w:lineRule="auto" w:line="240" w:before="0" w:after="0"/>
-        <w:textAlignment w:val="baseline"/>
-        <w:rPr>
-          <w:rFonts w:ascii="Arial" w:hAnsi="Arial" w:eastAsia="Times New Roman" w:cs="Arial"/>
-          <w:color w:val="000000"/>
-          <w:lang w:eastAsia="en-GB"/>
-        </w:rPr>
-      </w:pPr>
-      <w:r>
-        <w:rPr>
-          <w:rFonts w:eastAsia="Times New Roman" w:cs="Arial" w:ascii="Arial" w:hAnsi="Arial"/>
-          <w:color w:val="000000"/>
-          <w:lang w:eastAsia="en-GB"/>
-        </w:rPr>
-        <w:t xml:space="preserve">Explain that essentially you can turn a program from a serial one (all in one core) to a program that has a parallelisable section and a non-parallelisable section. </w:t>
-      </w:r>
-    </w:p>
-    <w:p>
-      <w:pPr>
-        <w:pStyle w:val="Normal"/>
-        <w:numPr>
-          <w:ilvl w:val="0"/>
-          <w:numId w:val="4"/>
-        </w:numPr>
-        <w:spacing w:lineRule="auto" w:line="240" w:before="0" w:after="0"/>
-        <w:textAlignment w:val="baseline"/>
-        <w:rPr>
-          <w:rFonts w:ascii="Arial" w:hAnsi="Arial" w:eastAsia="Times New Roman" w:cs="Arial"/>
-          <w:color w:val="000000"/>
-          <w:lang w:eastAsia="en-GB"/>
-        </w:rPr>
-      </w:pPr>
-      <w:r>
-        <w:rPr>
-          <w:rFonts w:eastAsia="Times New Roman" w:cs="Arial" w:ascii="Arial" w:hAnsi="Arial"/>
-          <w:color w:val="000000"/>
-          <w:lang w:eastAsia="en-GB"/>
-        </w:rPr>
-        <w:t>Introduce the program (long strip of pink paper) and it should be laid out along the top core, in one line. This is a serial program as it is all running in one core. Show that how along the bottom of the board, where the time is, if you are to put the program all in one core, it takes a very long time to do it.</w:t>
-      </w:r>
-    </w:p>
-    <w:p>
-      <w:pPr>
-        <w:pStyle w:val="Normal"/>
-        <w:numPr>
-          <w:ilvl w:val="0"/>
-          <w:numId w:val="4"/>
-        </w:numPr>
-        <w:spacing w:lineRule="auto" w:line="240" w:before="0" w:after="0"/>
-        <w:textAlignment w:val="baseline"/>
-        <w:rPr>
-          <w:rFonts w:ascii="Arial" w:hAnsi="Arial" w:eastAsia="Times New Roman" w:cs="Arial"/>
-          <w:color w:val="000000"/>
-          <w:lang w:eastAsia="en-GB"/>
-        </w:rPr>
-      </w:pPr>
-      <w:r>
-        <w:rPr>
-          <w:rFonts w:eastAsia="Times New Roman" w:cs="Arial" w:ascii="Arial" w:hAnsi="Arial"/>
-          <w:color w:val="000000"/>
-          <w:lang w:eastAsia="en-GB"/>
-        </w:rPr>
-        <w:t xml:space="preserve">Cut up the program into two sections and show that one section is the parallelisable section of the program. This section can be shared out among the other processors. </w:t>
-      </w:r>
-    </w:p>
-    <w:p>
-      <w:pPr>
-        <w:pStyle w:val="Normal"/>
-        <w:numPr>
-          <w:ilvl w:val="0"/>
-          <w:numId w:val="4"/>
-        </w:numPr>
-        <w:spacing w:lineRule="auto" w:line="240" w:before="0" w:after="0"/>
-        <w:textAlignment w:val="baseline"/>
-        <w:rPr>
-          <w:rFonts w:ascii="Arial" w:hAnsi="Arial" w:eastAsia="Times New Roman" w:cs="Arial"/>
-          <w:color w:val="000000"/>
-          <w:lang w:eastAsia="en-GB"/>
-        </w:rPr>
-      </w:pPr>
-      <w:r>
-        <w:rPr>
-          <w:rFonts w:eastAsia="Times New Roman" w:cs="Arial" w:ascii="Arial" w:hAnsi="Arial"/>
-          <w:color w:val="000000"/>
-          <w:lang w:eastAsia="en-GB"/>
-        </w:rPr>
-        <w:t xml:space="preserve">Place the parallelisable section under the second core, and explain that this has shown that it has saved us time by pointing out along the bottom that the time has been reduced. </w:t>
-      </w:r>
-    </w:p>
-    <w:p>
-      <w:pPr>
-        <w:pStyle w:val="Normal"/>
-        <w:numPr>
-          <w:ilvl w:val="0"/>
-          <w:numId w:val="4"/>
-        </w:numPr>
-        <w:spacing w:lineRule="auto" w:line="240" w:before="0" w:after="0"/>
-        <w:textAlignment w:val="baseline"/>
-        <w:rPr>
-          <w:rFonts w:ascii="Arial" w:hAnsi="Arial" w:eastAsia="Times New Roman" w:cs="Arial"/>
-          <w:color w:val="000000"/>
-          <w:lang w:eastAsia="en-GB"/>
-        </w:rPr>
-      </w:pPr>
-      <w:r>
-        <w:rPr>
-          <w:rFonts w:eastAsia="Times New Roman" w:cs="Arial" w:ascii="Arial" w:hAnsi="Arial"/>
-          <w:color w:val="000000"/>
-          <w:lang w:eastAsia="en-GB"/>
-        </w:rPr>
-        <w:t>Finish by saying that this is the main idea of parallelism.</w:t>
-      </w:r>
-    </w:p>
-    <w:p>
-      <w:pPr>
-        <w:pStyle w:val="Normal"/>
-        <w:spacing w:lineRule="auto" w:line="240" w:before="0" w:after="0"/>
-        <w:rPr>
-          <w:rFonts w:ascii="Times New Roman" w:hAnsi="Times New Roman" w:eastAsia="Times New Roman" w:cs="Times New Roman"/>
-          <w:sz w:val="24"/>
-          <w:szCs w:val="24"/>
-          <w:lang w:eastAsia="en-GB"/>
-        </w:rPr>
-      </w:pPr>
-      <w:r>
-        <w:rPr>
-          <w:rFonts w:eastAsia="Times New Roman" w:cs="Times New Roman" w:ascii="Times New Roman" w:hAnsi="Times New Roman"/>
-          <w:sz w:val="24"/>
-          <w:szCs w:val="24"/>
-          <w:lang w:eastAsia="en-GB"/>
-        </w:rPr>
-      </w:r>
-    </w:p>
-    <w:p>
-      <w:pPr>
-        <w:pStyle w:val="Normal"/>
-        <w:spacing w:lineRule="auto" w:line="240" w:before="0" w:after="0"/>
-        <w:rPr>
-          <w:rFonts w:ascii="Times New Roman" w:hAnsi="Times New Roman" w:eastAsia="Times New Roman" w:cs="Times New Roman"/>
-          <w:sz w:val="24"/>
-          <w:szCs w:val="24"/>
-          <w:lang w:eastAsia="en-GB"/>
-        </w:rPr>
-      </w:pPr>
-      <w:r>
-        <w:rPr>
-          <w:rFonts w:eastAsia="Times New Roman" w:cs="Arial" w:ascii="Arial" w:hAnsi="Arial"/>
-          <w:color w:val="000000"/>
-          <w:u w:val="single"/>
-          <w:lang w:eastAsia="en-GB"/>
-        </w:rPr>
-        <w:t>Extra</w:t>
-      </w:r>
-    </w:p>
-    <w:p>
-      <w:pPr>
-        <w:pStyle w:val="Normal"/>
-        <w:spacing w:lineRule="auto" w:line="240" w:before="0" w:after="0"/>
-        <w:ind w:left="720" w:hanging="0"/>
-        <w:rPr>
-          <w:rFonts w:ascii="Times New Roman" w:hAnsi="Times New Roman" w:eastAsia="Times New Roman" w:cs="Times New Roman"/>
-          <w:sz w:val="24"/>
-          <w:szCs w:val="24"/>
-          <w:lang w:eastAsia="en-GB"/>
-        </w:rPr>
-      </w:pPr>
-      <w:r>
-        <w:rPr>
-          <w:rFonts w:eastAsia="Times New Roman" w:cs="Arial" w:ascii="Arial" w:hAnsi="Arial"/>
-          <w:color w:val="000000"/>
-          <w:lang w:eastAsia="en-GB"/>
-        </w:rPr>
-        <w:t>Outline that there is a function that can help figure out how quick a program could be if it was parallelised. This is called Amdahl’s law.</w:t>
-      </w:r>
-    </w:p>
-    <w:p>
-      <w:pPr>
-        <w:pStyle w:val="Normal"/>
-        <w:spacing w:lineRule="auto" w:line="240" w:before="0" w:after="0"/>
-        <w:ind w:firstLine="720"/>
-        <w:rPr>
-          <w:rFonts w:ascii="Times New Roman" w:hAnsi="Times New Roman" w:eastAsia="Times New Roman" w:cs="Times New Roman"/>
-          <w:sz w:val="24"/>
-          <w:szCs w:val="24"/>
-          <w:lang w:eastAsia="en-GB"/>
-        </w:rPr>
-      </w:pPr>
-      <w:r>
-        <w:rPr>
-          <w:rFonts w:eastAsia="Times New Roman" w:cs="Arial" w:ascii="Arial" w:hAnsi="Arial"/>
-          <w:color w:val="000000"/>
-          <w:lang w:eastAsia="en-GB"/>
-        </w:rPr>
-        <w:t>You can move to the board to demonstrate the following points:</w:t>
-      </w:r>
-    </w:p>
-    <w:p>
-      <w:pPr>
-        <w:pStyle w:val="Normal"/>
-        <w:numPr>
-          <w:ilvl w:val="0"/>
-          <w:numId w:val="5"/>
-        </w:numPr>
-        <w:spacing w:lineRule="auto" w:line="240" w:before="0" w:after="0"/>
-        <w:ind w:left="1440" w:hanging="360"/>
-        <w:textAlignment w:val="baseline"/>
-        <w:rPr>
-          <w:rFonts w:ascii="Arial" w:hAnsi="Arial" w:eastAsia="Times New Roman" w:cs="Arial"/>
-          <w:color w:val="000000"/>
-          <w:lang w:eastAsia="en-GB"/>
-        </w:rPr>
-      </w:pPr>
-      <w:r>
-        <w:rPr>
-          <w:rFonts w:eastAsia="Times New Roman" w:cs="Arial" w:ascii="Arial" w:hAnsi="Arial"/>
-          <w:color w:val="000000"/>
-          <w:lang w:eastAsia="en-GB"/>
-        </w:rPr>
-        <w:t>The total time of the whole program to run is T.</w:t>
-      </w:r>
-    </w:p>
-    <w:p>
-      <w:pPr>
-        <w:pStyle w:val="Normal"/>
-        <w:numPr>
-          <w:ilvl w:val="0"/>
-          <w:numId w:val="5"/>
-        </w:numPr>
-        <w:spacing w:lineRule="auto" w:line="240" w:before="0" w:after="0"/>
-        <w:ind w:left="1440" w:hanging="360"/>
-        <w:textAlignment w:val="baseline"/>
-        <w:rPr>
-          <w:rFonts w:ascii="Arial" w:hAnsi="Arial" w:eastAsia="Times New Roman" w:cs="Arial"/>
-          <w:color w:val="000000"/>
-          <w:lang w:eastAsia="en-GB"/>
-        </w:rPr>
-      </w:pPr>
-      <w:r>
-        <w:rPr>
-          <w:rFonts w:eastAsia="Times New Roman" w:cs="Arial" w:ascii="Arial" w:hAnsi="Arial"/>
-          <w:color w:val="000000"/>
-          <w:lang w:eastAsia="en-GB"/>
-        </w:rPr>
-        <w:t>The total time of the non-parallelisable part is B.</w:t>
-      </w:r>
-    </w:p>
-    <w:p>
-      <w:pPr>
-        <w:pStyle w:val="Normal"/>
-        <w:numPr>
-          <w:ilvl w:val="0"/>
-          <w:numId w:val="5"/>
-        </w:numPr>
-        <w:spacing w:lineRule="auto" w:line="240" w:before="0" w:after="0"/>
-        <w:ind w:left="1440" w:hanging="360"/>
-        <w:textAlignment w:val="baseline"/>
-        <w:rPr>
-          <w:rFonts w:ascii="Arial" w:hAnsi="Arial" w:eastAsia="Times New Roman" w:cs="Arial"/>
-          <w:color w:val="000000"/>
-          <w:lang w:eastAsia="en-GB"/>
-        </w:rPr>
-      </w:pPr>
-      <w:r>
-        <w:rPr>
-          <w:rFonts w:eastAsia="Times New Roman" w:cs="Arial" w:ascii="Arial" w:hAnsi="Arial"/>
-          <w:color w:val="000000"/>
-          <w:lang w:eastAsia="en-GB"/>
-        </w:rPr>
-        <w:t>Thus, the total time of the parallelisable part is T-B.</w:t>
-      </w:r>
-    </w:p>
-    <w:p>
-      <w:pPr>
-        <w:pStyle w:val="Normal"/>
-        <w:numPr>
-          <w:ilvl w:val="0"/>
-          <w:numId w:val="5"/>
-        </w:numPr>
-        <w:spacing w:lineRule="auto" w:line="240" w:before="0" w:after="0"/>
-        <w:ind w:left="1440" w:hanging="360"/>
-        <w:textAlignment w:val="baseline"/>
-        <w:rPr>
-          <w:rFonts w:ascii="Arial" w:hAnsi="Arial" w:eastAsia="Times New Roman" w:cs="Arial"/>
-          <w:color w:val="000000"/>
-          <w:lang w:eastAsia="en-GB"/>
-        </w:rPr>
-      </w:pPr>
-      <w:r>
-        <w:rPr>
-          <w:rFonts w:eastAsia="Times New Roman" w:cs="Arial" w:ascii="Arial" w:hAnsi="Arial"/>
-          <w:color w:val="000000"/>
-          <w:lang w:eastAsia="en-GB"/>
-        </w:rPr>
-        <w:t>If there are N cores running the parallelisable part, this means that the fastest the parallelisable part can be run at is (T-B)/N.</w:t>
-      </w:r>
-    </w:p>
-    <w:p>
-      <w:pPr>
-        <w:pStyle w:val="Normal"/>
-        <w:numPr>
-          <w:ilvl w:val="0"/>
-          <w:numId w:val="5"/>
-        </w:numPr>
-        <w:spacing w:lineRule="auto" w:line="240" w:before="0" w:after="0"/>
-        <w:ind w:left="1440" w:hanging="360"/>
-        <w:textAlignment w:val="baseline"/>
-        <w:rPr>
-          <w:rFonts w:ascii="Arial" w:hAnsi="Arial" w:eastAsia="Times New Roman" w:cs="Arial"/>
-          <w:color w:val="000000"/>
-          <w:lang w:eastAsia="en-GB"/>
-        </w:rPr>
-      </w:pPr>
-      <w:r>
-        <w:rPr>
-          <w:rFonts w:eastAsia="Times New Roman" w:cs="Arial" w:ascii="Arial" w:hAnsi="Arial"/>
-          <w:color w:val="000000"/>
-          <w:lang w:eastAsia="en-GB"/>
-        </w:rPr>
-        <w:t>This means, the fastest total time of the whole program running on N cores is:</w:t>
-      </w:r>
-    </w:p>
-    <w:p>
-      <w:pPr>
-        <w:pStyle w:val="Normal"/>
-        <w:numPr>
-          <w:ilvl w:val="1"/>
-          <w:numId w:val="5"/>
-        </w:numPr>
-        <w:spacing w:lineRule="auto" w:line="240" w:before="0" w:after="0"/>
-        <w:ind w:left="2160" w:hanging="360"/>
-        <w:textAlignment w:val="baseline"/>
-        <w:rPr>
-          <w:rFonts w:ascii="Arial" w:hAnsi="Arial" w:eastAsia="Times New Roman" w:cs="Arial"/>
-          <w:color w:val="000000"/>
-          <w:lang w:eastAsia="en-GB"/>
-        </w:rPr>
-      </w:pPr>
-      <w:r>
-        <w:rPr>
-          <w:rFonts w:eastAsia="Times New Roman" w:cs="Arial" w:ascii="Arial" w:hAnsi="Arial"/>
-          <w:color w:val="000000"/>
-          <w:lang w:eastAsia="en-GB"/>
-        </w:rPr>
-        <w:t xml:space="preserve">T(N) = B + (T-B)/N </w:t>
-      </w:r>
-    </w:p>
-    <w:p>
-      <w:pPr>
-        <w:pStyle w:val="Normal"/>
-        <w:numPr>
-          <w:ilvl w:val="1"/>
-          <w:numId w:val="5"/>
-        </w:numPr>
-        <w:spacing w:lineRule="auto" w:line="240" w:before="0" w:after="0"/>
-        <w:ind w:left="2160" w:hanging="360"/>
-        <w:textAlignment w:val="baseline"/>
-        <w:rPr>
-          <w:rFonts w:ascii="Arial" w:hAnsi="Arial" w:eastAsia="Times New Roman" w:cs="Arial"/>
-          <w:color w:val="000000"/>
-          <w:lang w:eastAsia="en-GB"/>
-        </w:rPr>
-      </w:pPr>
-      <w:r>
-        <w:rPr>
-          <w:rFonts w:eastAsia="Times New Roman" w:cs="Arial" w:ascii="Arial" w:hAnsi="Arial"/>
-          <w:color w:val="000000"/>
-          <w:lang w:eastAsia="en-GB"/>
-        </w:rPr>
-        <w:t>(Adding in the non-parallelisable section)</w:t>
-      </w:r>
-    </w:p>
-    <w:p>
-      <w:pPr>
-        <w:pStyle w:val="Normal"/>
-        <w:numPr>
-          <w:ilvl w:val="0"/>
-          <w:numId w:val="5"/>
         </w:numPr>
         <w:spacing w:lineRule="auto" w:line="240" w:before="0" w:after="0"/>
         <w:ind w:left="1440" w:hanging="360"/>
@@ -1893,8 +1921,8 @@
     </w:lvl>
     <w:lvl w:ilvl="1">
       <w:start w:val="1"/>
-      <w:numFmt w:val="decimal"/>
-      <w:lvlText w:val="%2."/>
+      <w:numFmt w:val="lowerLetter"/>
+      <w:lvlText w:val="%2)"/>
       <w:lvlJc w:val="left"/>
       <w:pPr>
         <w:tabs>
@@ -1902,6 +1930,7 @@
         </w:tabs>
         <w:ind w:left="1440" w:hanging="360"/>
       </w:pPr>
+      <w:rPr/>
     </w:lvl>
     <w:lvl w:ilvl="2">
       <w:start w:val="1"/>
@@ -1989,113 +2018,6 @@
     </w:lvl>
   </w:abstractNum>
   <w:abstractNum w:abstractNumId="4">
-    <w:lvl w:ilvl="0">
-      <w:start w:val="1"/>
-      <w:numFmt w:val="lowerLetter"/>
-      <w:lvlText w:val="%1."/>
-      <w:lvlJc w:val="left"/>
-      <w:pPr>
-        <w:ind w:left="720" w:hanging="360"/>
-      </w:pPr>
-    </w:lvl>
-    <w:lvl w:ilvl="1">
-      <w:start w:val="1"/>
-      <w:numFmt w:val="decimal"/>
-      <w:lvlText w:val="%2."/>
-      <w:lvlJc w:val="left"/>
-      <w:pPr>
-        <w:tabs>
-          <w:tab w:val="num" w:pos="1440"/>
-        </w:tabs>
-        <w:ind w:left="1440" w:hanging="360"/>
-      </w:pPr>
-    </w:lvl>
-    <w:lvl w:ilvl="2">
-      <w:start w:val="1"/>
-      <w:numFmt w:val="decimal"/>
-      <w:lvlText w:val="%3."/>
-      <w:lvlJc w:val="left"/>
-      <w:pPr>
-        <w:tabs>
-          <w:tab w:val="num" w:pos="2160"/>
-        </w:tabs>
-        <w:ind w:left="2160" w:hanging="360"/>
-      </w:pPr>
-    </w:lvl>
-    <w:lvl w:ilvl="3">
-      <w:start w:val="1"/>
-      <w:numFmt w:val="decimal"/>
-      <w:lvlText w:val="%4."/>
-      <w:lvlJc w:val="left"/>
-      <w:pPr>
-        <w:tabs>
-          <w:tab w:val="num" w:pos="2880"/>
-        </w:tabs>
-        <w:ind w:left="2880" w:hanging="360"/>
-      </w:pPr>
-    </w:lvl>
-    <w:lvl w:ilvl="4">
-      <w:start w:val="1"/>
-      <w:numFmt w:val="decimal"/>
-      <w:lvlText w:val="%5."/>
-      <w:lvlJc w:val="left"/>
-      <w:pPr>
-        <w:tabs>
-          <w:tab w:val="num" w:pos="3600"/>
-        </w:tabs>
-        <w:ind w:left="3600" w:hanging="360"/>
-      </w:pPr>
-    </w:lvl>
-    <w:lvl w:ilvl="5">
-      <w:start w:val="1"/>
-      <w:numFmt w:val="decimal"/>
-      <w:lvlText w:val="%6."/>
-      <w:lvlJc w:val="left"/>
-      <w:pPr>
-        <w:tabs>
-          <w:tab w:val="num" w:pos="4320"/>
-        </w:tabs>
-        <w:ind w:left="4320" w:hanging="360"/>
-      </w:pPr>
-    </w:lvl>
-    <w:lvl w:ilvl="6">
-      <w:start w:val="1"/>
-      <w:numFmt w:val="decimal"/>
-      <w:lvlText w:val="%7."/>
-      <w:lvlJc w:val="left"/>
-      <w:pPr>
-        <w:tabs>
-          <w:tab w:val="num" w:pos="5040"/>
-        </w:tabs>
-        <w:ind w:left="5040" w:hanging="360"/>
-      </w:pPr>
-    </w:lvl>
-    <w:lvl w:ilvl="7">
-      <w:start w:val="1"/>
-      <w:numFmt w:val="decimal"/>
-      <w:lvlText w:val="%8."/>
-      <w:lvlJc w:val="left"/>
-      <w:pPr>
-        <w:tabs>
-          <w:tab w:val="num" w:pos="5760"/>
-        </w:tabs>
-        <w:ind w:left="5760" w:hanging="360"/>
-      </w:pPr>
-    </w:lvl>
-    <w:lvl w:ilvl="8">
-      <w:start w:val="1"/>
-      <w:numFmt w:val="decimal"/>
-      <w:lvlText w:val="%9."/>
-      <w:lvlJc w:val="left"/>
-      <w:pPr>
-        <w:tabs>
-          <w:tab w:val="num" w:pos="6480"/>
-        </w:tabs>
-        <w:ind w:left="6480" w:hanging="360"/>
-      </w:pPr>
-    </w:lvl>
-  </w:abstractNum>
-  <w:abstractNum w:abstractNumId="5">
     <w:lvl w:ilvl="0">
       <w:start w:val="1"/>
       <w:numFmt w:val="bullet"/>
@@ -2250,7 +2172,7 @@
       </w:rPr>
     </w:lvl>
   </w:abstractNum>
-  <w:abstractNum w:abstractNumId="6">
+  <w:abstractNum w:abstractNumId="5">
     <w:lvl w:ilvl="0">
       <w:start w:val="1"/>
       <w:numFmt w:val="none"/>
@@ -2356,9 +2278,6 @@
   </w:num>
   <w:num w:numId="5">
     <w:abstractNumId w:val="5"/>
-  </w:num>
-  <w:num w:numId="6">
-    <w:abstractNumId w:val="6"/>
   </w:num>
 </w:numbering>
 </file>
@@ -3032,6 +2951,227 @@
       <w:sz w:val="20"/>
     </w:rPr>
   </w:style>
+  <w:style w:type="character" w:styleId="ListLabel30">
+    <w:name w:val="ListLabel 30"/>
+    <w:qFormat/>
+    <w:rPr>
+      <w:rFonts w:cs="Symbol"/>
+      <w:sz w:val="20"/>
+    </w:rPr>
+  </w:style>
+  <w:style w:type="character" w:styleId="ListLabel31">
+    <w:name w:val="ListLabel 31"/>
+    <w:qFormat/>
+    <w:rPr>
+      <w:rFonts w:cs="Courier New"/>
+      <w:sz w:val="20"/>
+    </w:rPr>
+  </w:style>
+  <w:style w:type="character" w:styleId="ListLabel32">
+    <w:name w:val="ListLabel 32"/>
+    <w:qFormat/>
+    <w:rPr>
+      <w:rFonts w:cs="Wingdings"/>
+      <w:sz w:val="20"/>
+    </w:rPr>
+  </w:style>
+  <w:style w:type="character" w:styleId="ListLabel33">
+    <w:name w:val="ListLabel 33"/>
+    <w:qFormat/>
+    <w:rPr>
+      <w:rFonts w:cs="Wingdings"/>
+      <w:sz w:val="20"/>
+    </w:rPr>
+  </w:style>
+  <w:style w:type="character" w:styleId="ListLabel34">
+    <w:name w:val="ListLabel 34"/>
+    <w:qFormat/>
+    <w:rPr>
+      <w:rFonts w:cs="Wingdings"/>
+      <w:sz w:val="20"/>
+    </w:rPr>
+  </w:style>
+  <w:style w:type="character" w:styleId="ListLabel35">
+    <w:name w:val="ListLabel 35"/>
+    <w:qFormat/>
+    <w:rPr>
+      <w:rFonts w:cs="Wingdings"/>
+      <w:sz w:val="20"/>
+    </w:rPr>
+  </w:style>
+  <w:style w:type="character" w:styleId="ListLabel36">
+    <w:name w:val="ListLabel 36"/>
+    <w:qFormat/>
+    <w:rPr>
+      <w:rFonts w:cs="Wingdings"/>
+      <w:sz w:val="20"/>
+    </w:rPr>
+  </w:style>
+  <w:style w:type="character" w:styleId="ListLabel37">
+    <w:name w:val="ListLabel 37"/>
+    <w:qFormat/>
+    <w:rPr>
+      <w:rFonts w:cs="Wingdings"/>
+      <w:sz w:val="20"/>
+    </w:rPr>
+  </w:style>
+  <w:style w:type="character" w:styleId="ListLabel38">
+    <w:name w:val="ListLabel 38"/>
+    <w:qFormat/>
+    <w:rPr>
+      <w:rFonts w:cs="Wingdings"/>
+      <w:sz w:val="20"/>
+    </w:rPr>
+  </w:style>
+  <w:style w:type="character" w:styleId="ListLabel39">
+    <w:name w:val="ListLabel 39"/>
+    <w:qFormat/>
+    <w:rPr>
+      <w:rFonts w:ascii="Arial" w:hAnsi="Arial" w:cs="Symbol"/>
+      <w:sz w:val="20"/>
+    </w:rPr>
+  </w:style>
+  <w:style w:type="character" w:styleId="ListLabel40">
+    <w:name w:val="ListLabel 40"/>
+    <w:qFormat/>
+    <w:rPr>
+      <w:rFonts w:cs="Courier New"/>
+      <w:sz w:val="20"/>
+    </w:rPr>
+  </w:style>
+  <w:style w:type="character" w:styleId="ListLabel41">
+    <w:name w:val="ListLabel 41"/>
+    <w:qFormat/>
+    <w:rPr>
+      <w:rFonts w:cs="Wingdings"/>
+      <w:sz w:val="20"/>
+    </w:rPr>
+  </w:style>
+  <w:style w:type="character" w:styleId="ListLabel42">
+    <w:name w:val="ListLabel 42"/>
+    <w:qFormat/>
+    <w:rPr>
+      <w:rFonts w:cs="Wingdings"/>
+      <w:sz w:val="20"/>
+    </w:rPr>
+  </w:style>
+  <w:style w:type="character" w:styleId="ListLabel43">
+    <w:name w:val="ListLabel 43"/>
+    <w:qFormat/>
+    <w:rPr>
+      <w:rFonts w:cs="Wingdings"/>
+      <w:sz w:val="20"/>
+    </w:rPr>
+  </w:style>
+  <w:style w:type="character" w:styleId="ListLabel44">
+    <w:name w:val="ListLabel 44"/>
+    <w:qFormat/>
+    <w:rPr>
+      <w:rFonts w:cs="Wingdings"/>
+      <w:sz w:val="20"/>
+    </w:rPr>
+  </w:style>
+  <w:style w:type="character" w:styleId="ListLabel45">
+    <w:name w:val="ListLabel 45"/>
+    <w:qFormat/>
+    <w:rPr>
+      <w:rFonts w:cs="Wingdings"/>
+      <w:sz w:val="20"/>
+    </w:rPr>
+  </w:style>
+  <w:style w:type="character" w:styleId="ListLabel46">
+    <w:name w:val="ListLabel 46"/>
+    <w:qFormat/>
+    <w:rPr>
+      <w:rFonts w:cs="Wingdings"/>
+      <w:sz w:val="20"/>
+    </w:rPr>
+  </w:style>
+  <w:style w:type="character" w:styleId="ListLabel47">
+    <w:name w:val="ListLabel 47"/>
+    <w:qFormat/>
+    <w:rPr>
+      <w:rFonts w:cs="Wingdings"/>
+      <w:sz w:val="20"/>
+    </w:rPr>
+  </w:style>
+  <w:style w:type="character" w:styleId="ListLabel48">
+    <w:name w:val="ListLabel 48"/>
+    <w:qFormat/>
+    <w:rPr>
+      <w:rFonts w:ascii="Arial" w:hAnsi="Arial" w:cs="Symbol"/>
+      <w:sz w:val="20"/>
+    </w:rPr>
+  </w:style>
+  <w:style w:type="character" w:styleId="ListLabel49">
+    <w:name w:val="ListLabel 49"/>
+    <w:qFormat/>
+    <w:rPr>
+      <w:rFonts w:ascii="Arial" w:hAnsi="Arial" w:cs="Courier New"/>
+      <w:sz w:val="20"/>
+    </w:rPr>
+  </w:style>
+  <w:style w:type="character" w:styleId="ListLabel50">
+    <w:name w:val="ListLabel 50"/>
+    <w:qFormat/>
+    <w:rPr>
+      <w:rFonts w:cs="Wingdings"/>
+      <w:sz w:val="20"/>
+    </w:rPr>
+  </w:style>
+  <w:style w:type="character" w:styleId="ListLabel51">
+    <w:name w:val="ListLabel 51"/>
+    <w:qFormat/>
+    <w:rPr>
+      <w:rFonts w:cs="Wingdings"/>
+      <w:sz w:val="20"/>
+    </w:rPr>
+  </w:style>
+  <w:style w:type="character" w:styleId="ListLabel52">
+    <w:name w:val="ListLabel 52"/>
+    <w:qFormat/>
+    <w:rPr>
+      <w:rFonts w:cs="Wingdings"/>
+      <w:sz w:val="20"/>
+    </w:rPr>
+  </w:style>
+  <w:style w:type="character" w:styleId="ListLabel53">
+    <w:name w:val="ListLabel 53"/>
+    <w:qFormat/>
+    <w:rPr>
+      <w:rFonts w:cs="Wingdings"/>
+      <w:sz w:val="20"/>
+    </w:rPr>
+  </w:style>
+  <w:style w:type="character" w:styleId="ListLabel54">
+    <w:name w:val="ListLabel 54"/>
+    <w:qFormat/>
+    <w:rPr>
+      <w:rFonts w:cs="Wingdings"/>
+      <w:sz w:val="20"/>
+    </w:rPr>
+  </w:style>
+  <w:style w:type="character" w:styleId="ListLabel55">
+    <w:name w:val="ListLabel 55"/>
+    <w:qFormat/>
+    <w:rPr>
+      <w:rFonts w:cs="Wingdings"/>
+      <w:sz w:val="20"/>
+    </w:rPr>
+  </w:style>
+  <w:style w:type="character" w:styleId="ListLabel56">
+    <w:name w:val="ListLabel 56"/>
+    <w:qFormat/>
+    <w:rPr>
+      <w:rFonts w:cs="Wingdings"/>
+      <w:sz w:val="20"/>
+    </w:rPr>
+  </w:style>
+  <w:style w:type="character" w:styleId="NumberingSymbols">
+    <w:name w:val="Numbering Symbols"/>
+    <w:qFormat/>
+    <w:rPr/>
+  </w:style>
   <w:style w:type="paragraph" w:styleId="Heading">
     <w:name w:val="Heading"/>
     <w:basedOn w:val="Normal"/>

</xml_diff>

<commit_message>
Fix overflow to another page in Amdahl's hadnout
</commit_message>
<xml_diff>
--- a/FinalResources/R1AmdahlHigher/TeachingNotes.docx
+++ b/FinalResources/R1AmdahlHigher/TeachingNotes.docx
@@ -82,7 +82,25 @@
           <w:u w:val="single"/>
           <w:lang w:eastAsia="en-GB"/>
         </w:rPr>
-        <w:t>Atomic operations for  Higher</w:t>
+        <w:t>A</w:t>
+      </w:r>
+      <w:r>
+        <w:rPr>
+          <w:rFonts w:eastAsia="Times New Roman" w:cs="Times New Roman" w:ascii="Times New Roman" w:hAnsi="Times New Roman"/>
+          <w:color w:val="000000"/>
+          <w:u w:val="single"/>
+          <w:lang w:eastAsia="en-GB"/>
+        </w:rPr>
+        <w:t>mdahl’s law</w:t>
+      </w:r>
+      <w:r>
+        <w:rPr>
+          <w:rFonts w:eastAsia="Times New Roman" w:cs="Times New Roman" w:ascii="Times New Roman" w:hAnsi="Times New Roman"/>
+          <w:color w:val="000000"/>
+          <w:u w:val="single"/>
+          <w:lang w:eastAsia="en-GB"/>
+        </w:rPr>
+        <w:t xml:space="preserve"> for  Higher</w:t>
       </w:r>
     </w:p>
     <w:p>
@@ -1354,44 +1372,22 @@
       <w:pPr>
         <w:pStyle w:val="Normal"/>
         <w:spacing w:lineRule="auto" w:line="240" w:before="0" w:after="0"/>
-        <w:rPr>
-          <w:rFonts w:ascii="Arial" w:hAnsi="Arial" w:eastAsia="Times New Roman" w:cs="Arial"/>
-          <w:color w:val="000000"/>
-          <w:lang w:eastAsia="en-GB"/>
-        </w:rPr>
-      </w:pPr>
-      <w:r>
-        <w:rPr>
-          <w:rFonts w:eastAsia="Times New Roman" w:cs="Arial" w:ascii="Arial" w:hAnsi="Arial"/>
-          <w:color w:val="000000"/>
-          <w:lang w:eastAsia="en-GB"/>
-        </w:rPr>
-        <w:tab/>
-        <w:t xml:space="preserve">This diagram should be drawn out to further explain. </w:t>
-      </w:r>
-    </w:p>
-    <w:p>
-      <w:pPr>
-        <w:pStyle w:val="Normal"/>
-        <w:spacing w:lineRule="auto" w:line="240" w:before="0" w:after="0"/>
-        <w:ind w:left="0" w:right="0" w:firstLine="720"/>
         <w:rPr/>
       </w:pPr>
       <w:r>
-        <w:rPr/>
         <w:drawing>
           <wp:anchor behindDoc="0" distT="0" distB="0" distL="0" distR="0" simplePos="0" locked="0" layoutInCell="1" allowOverlap="1" relativeHeight="4">
             <wp:simplePos x="0" y="0"/>
             <wp:positionH relativeFrom="column">
-              <wp:align>center</wp:align>
+              <wp:posOffset>-28575</wp:posOffset>
             </wp:positionH>
             <wp:positionV relativeFrom="paragraph">
-              <wp:posOffset>635</wp:posOffset>
+              <wp:posOffset>132080</wp:posOffset>
             </wp:positionV>
-            <wp:extent cx="5731510" cy="3040380"/>
+            <wp:extent cx="4023360" cy="2134235"/>
             <wp:effectExtent l="0" t="0" r="0" b="0"/>
             <wp:wrapSquare wrapText="largest"/>
-            <wp:docPr id="3" name="Image2" descr=""/>
+            <wp:docPr id="3" name="Image3" descr=""/>
             <wp:cNvGraphicFramePr>
               <a:graphicFrameLocks xmlns:a="http://schemas.openxmlformats.org/drawingml/2006/main" noChangeAspect="1"/>
             </wp:cNvGraphicFramePr>
@@ -1399,7 +1395,7 @@
               <a:graphicData uri="http://schemas.openxmlformats.org/drawingml/2006/picture">
                 <pic:pic xmlns:pic="http://schemas.openxmlformats.org/drawingml/2006/picture">
                   <pic:nvPicPr>
-                    <pic:cNvPr id="3" name="Image2" descr=""/>
+                    <pic:cNvPr id="3" name="Image3" descr=""/>
                     <pic:cNvPicPr>
                       <a:picLocks noChangeAspect="1" noChangeArrowheads="1"/>
                     </pic:cNvPicPr>
@@ -1413,7 +1409,7 @@
                   <pic:spPr bwMode="auto">
                     <a:xfrm>
                       <a:off x="0" y="0"/>
-                      <a:ext cx="5731510" cy="3040380"/>
+                      <a:ext cx="4023360" cy="2134235"/>
                     </a:xfrm>
                     <a:prstGeom prst="rect">
                       <a:avLst/>
@@ -1425,6 +1421,248 @@
           </wp:anchor>
         </w:drawing>
       </w:r>
+      <w:r>
+        <w:rPr>
+          <w:rFonts w:eastAsia="Times New Roman" w:cs="Arial" w:ascii="Arial" w:hAnsi="Arial"/>
+          <w:color w:val="000000"/>
+          <w:lang w:eastAsia="en-GB"/>
+        </w:rPr>
+        <w:tab/>
+      </w:r>
+    </w:p>
+    <w:p>
+      <w:pPr>
+        <w:pStyle w:val="Normal"/>
+        <w:spacing w:lineRule="auto" w:line="240" w:before="0" w:after="0"/>
+        <w:rPr>
+          <w:rFonts w:ascii="Arial" w:hAnsi="Arial" w:eastAsia="Times New Roman" w:cs="Arial"/>
+          <w:color w:val="000000"/>
+          <w:lang w:eastAsia="en-GB"/>
+        </w:rPr>
+      </w:pPr>
+      <w:r>
+        <w:rPr/>
+      </w:r>
+    </w:p>
+    <w:p>
+      <w:pPr>
+        <w:pStyle w:val="Normal"/>
+        <w:spacing w:lineRule="auto" w:line="240" w:before="0" w:after="0"/>
+        <w:rPr>
+          <w:rFonts w:ascii="Arial" w:hAnsi="Arial" w:eastAsia="Times New Roman" w:cs="Arial"/>
+          <w:color w:val="000000"/>
+          <w:lang w:eastAsia="en-GB"/>
+        </w:rPr>
+      </w:pPr>
+      <w:r>
+        <w:rPr/>
+      </w:r>
+    </w:p>
+    <w:p>
+      <w:pPr>
+        <w:pStyle w:val="Normal"/>
+        <w:spacing w:lineRule="auto" w:line="240" w:before="0" w:after="0"/>
+        <w:rPr>
+          <w:rFonts w:ascii="Arial" w:hAnsi="Arial" w:eastAsia="Times New Roman" w:cs="Arial"/>
+          <w:color w:val="000000"/>
+          <w:lang w:eastAsia="en-GB"/>
+        </w:rPr>
+      </w:pPr>
+      <w:r>
+        <w:rPr/>
+      </w:r>
+    </w:p>
+    <w:p>
+      <w:pPr>
+        <w:pStyle w:val="Normal"/>
+        <w:spacing w:lineRule="auto" w:line="240" w:before="0" w:after="0"/>
+        <w:rPr>
+          <w:rFonts w:ascii="Arial" w:hAnsi="Arial" w:eastAsia="Times New Roman" w:cs="Arial"/>
+          <w:color w:val="000000"/>
+          <w:lang w:eastAsia="en-GB"/>
+        </w:rPr>
+      </w:pPr>
+      <w:r>
+        <w:rPr/>
+      </w:r>
+    </w:p>
+    <w:p>
+      <w:pPr>
+        <w:pStyle w:val="Normal"/>
+        <w:spacing w:lineRule="auto" w:line="240" w:before="0" w:after="0"/>
+        <w:rPr>
+          <w:rFonts w:ascii="Arial" w:hAnsi="Arial" w:eastAsia="Times New Roman" w:cs="Arial"/>
+          <w:color w:val="000000"/>
+          <w:lang w:eastAsia="en-GB"/>
+        </w:rPr>
+      </w:pPr>
+      <w:r>
+        <w:rPr/>
+      </w:r>
+    </w:p>
+    <w:p>
+      <w:pPr>
+        <w:pStyle w:val="Normal"/>
+        <w:spacing w:lineRule="auto" w:line="240" w:before="0" w:after="0"/>
+        <w:rPr>
+          <w:rFonts w:ascii="Arial" w:hAnsi="Arial" w:eastAsia="Times New Roman" w:cs="Arial"/>
+          <w:color w:val="000000"/>
+          <w:lang w:eastAsia="en-GB"/>
+        </w:rPr>
+      </w:pPr>
+      <w:r>
+        <w:rPr/>
+      </w:r>
+    </w:p>
+    <w:p>
+      <w:pPr>
+        <w:pStyle w:val="Normal"/>
+        <w:spacing w:lineRule="auto" w:line="240" w:before="0" w:after="0"/>
+        <w:rPr>
+          <w:rFonts w:ascii="Arial" w:hAnsi="Arial" w:eastAsia="Times New Roman" w:cs="Arial"/>
+          <w:color w:val="000000"/>
+          <w:lang w:eastAsia="en-GB"/>
+        </w:rPr>
+      </w:pPr>
+      <w:r>
+        <w:rPr/>
+      </w:r>
+    </w:p>
+    <w:p>
+      <w:pPr>
+        <w:pStyle w:val="Normal"/>
+        <w:spacing w:lineRule="auto" w:line="240" w:before="0" w:after="0"/>
+        <w:rPr>
+          <w:rFonts w:ascii="Arial" w:hAnsi="Arial" w:eastAsia="Times New Roman" w:cs="Arial"/>
+          <w:color w:val="000000"/>
+          <w:lang w:eastAsia="en-GB"/>
+        </w:rPr>
+      </w:pPr>
+      <w:r>
+        <w:rPr/>
+      </w:r>
+    </w:p>
+    <w:p>
+      <w:pPr>
+        <w:pStyle w:val="Normal"/>
+        <w:spacing w:lineRule="auto" w:line="240" w:before="0" w:after="0"/>
+        <w:rPr>
+          <w:rFonts w:ascii="Arial" w:hAnsi="Arial" w:eastAsia="Times New Roman" w:cs="Arial"/>
+          <w:color w:val="000000"/>
+          <w:lang w:eastAsia="en-GB"/>
+        </w:rPr>
+      </w:pPr>
+      <w:r>
+        <w:rPr/>
+      </w:r>
+    </w:p>
+    <w:p>
+      <w:pPr>
+        <w:pStyle w:val="Normal"/>
+        <w:spacing w:lineRule="auto" w:line="240" w:before="0" w:after="0"/>
+        <w:rPr>
+          <w:rFonts w:ascii="Arial" w:hAnsi="Arial" w:eastAsia="Times New Roman" w:cs="Arial"/>
+          <w:color w:val="000000"/>
+          <w:lang w:eastAsia="en-GB"/>
+        </w:rPr>
+      </w:pPr>
+      <w:r>
+        <w:rPr/>
+      </w:r>
+    </w:p>
+    <w:p>
+      <w:pPr>
+        <w:pStyle w:val="Normal"/>
+        <w:spacing w:lineRule="auto" w:line="240" w:before="0" w:after="0"/>
+        <w:rPr>
+          <w:rFonts w:ascii="Arial" w:hAnsi="Arial" w:eastAsia="Times New Roman" w:cs="Arial"/>
+          <w:color w:val="000000"/>
+          <w:lang w:eastAsia="en-GB"/>
+        </w:rPr>
+      </w:pPr>
+      <w:r>
+        <w:rPr/>
+      </w:r>
+    </w:p>
+    <w:p>
+      <w:pPr>
+        <w:pStyle w:val="Normal"/>
+        <w:spacing w:lineRule="auto" w:line="240" w:before="0" w:after="0"/>
+        <w:rPr>
+          <w:rFonts w:ascii="Arial" w:hAnsi="Arial" w:eastAsia="Times New Roman" w:cs="Arial"/>
+          <w:color w:val="000000"/>
+          <w:lang w:eastAsia="en-GB"/>
+        </w:rPr>
+      </w:pPr>
+      <w:r>
+        <w:rPr/>
+      </w:r>
+    </w:p>
+    <w:p>
+      <w:pPr>
+        <w:pStyle w:val="Normal"/>
+        <w:spacing w:lineRule="auto" w:line="240" w:before="0" w:after="0"/>
+        <w:rPr>
+          <w:rFonts w:ascii="Arial" w:hAnsi="Arial" w:eastAsia="Times New Roman" w:cs="Arial"/>
+          <w:color w:val="000000"/>
+          <w:lang w:eastAsia="en-GB"/>
+        </w:rPr>
+      </w:pPr>
+      <w:r>
+        <w:rPr/>
+      </w:r>
+    </w:p>
+    <w:p>
+      <w:pPr>
+        <w:pStyle w:val="Normal"/>
+        <w:spacing w:lineRule="auto" w:line="240" w:before="0" w:after="0"/>
+        <w:rPr>
+          <w:rFonts w:ascii="Arial" w:hAnsi="Arial" w:eastAsia="Times New Roman" w:cs="Arial"/>
+          <w:color w:val="000000"/>
+          <w:lang w:eastAsia="en-GB"/>
+        </w:rPr>
+      </w:pPr>
+      <w:r>
+        <w:rPr/>
+      </w:r>
+    </w:p>
+    <w:p>
+      <w:pPr>
+        <w:pStyle w:val="Normal"/>
+        <w:spacing w:lineRule="auto" w:line="240" w:before="0" w:after="0"/>
+        <w:rPr>
+          <w:rFonts w:ascii="Arial" w:hAnsi="Arial" w:eastAsia="Times New Roman" w:cs="Arial"/>
+          <w:color w:val="000000"/>
+          <w:lang w:eastAsia="en-GB"/>
+        </w:rPr>
+      </w:pPr>
+      <w:r>
+        <w:rPr>
+          <w:rFonts w:eastAsia="Times New Roman" w:cs="Arial" w:ascii="Arial" w:hAnsi="Arial"/>
+          <w:color w:val="000000"/>
+          <w:lang w:eastAsia="en-GB"/>
+        </w:rPr>
+        <w:t xml:space="preserve">            </w:t>
+      </w:r>
+      <w:r>
+        <w:rPr>
+          <w:rFonts w:eastAsia="Times New Roman" w:cs="Arial" w:ascii="Arial" w:hAnsi="Arial"/>
+          <w:color w:val="000000"/>
+          <w:lang w:eastAsia="en-GB"/>
+        </w:rPr>
+        <w:t xml:space="preserve">This diagram should be drawn out to further explain. </w:t>
+      </w:r>
+    </w:p>
+    <w:p>
+      <w:pPr>
+        <w:pStyle w:val="Normal"/>
+        <w:spacing w:lineRule="auto" w:line="240" w:before="0" w:after="0"/>
+        <w:ind w:left="0" w:right="0" w:firstLine="720"/>
+        <w:rPr/>
+      </w:pPr>
+      <w:r>
+        <w:rPr/>
+      </w:r>
       <w:bookmarkStart w:id="0" w:name="_GoBack"/>
       <w:bookmarkStart w:id="1" w:name="_GoBack"/>
       <w:bookmarkEnd w:id="1"/>
@@ -1593,11 +1831,7 @@
         <w:pStyle w:val="Normal"/>
         <w:spacing w:lineRule="auto" w:line="240" w:before="0" w:after="0"/>
         <w:ind w:left="0" w:right="0" w:firstLine="720"/>
-        <w:rPr>
-          <w:rFonts w:ascii="Arial" w:hAnsi="Arial" w:eastAsia="Times New Roman" w:cs="Arial"/>
-          <w:color w:val="000000"/>
-          <w:lang w:eastAsia="en-GB"/>
-        </w:rPr>
+        <w:rPr/>
       </w:pPr>
       <w:r>
         <w:rPr>
@@ -1606,24 +1840,6 @@
           <w:lang w:eastAsia="en-GB"/>
         </w:rPr>
         <w:t>5. 0.3 seconds</w:t>
-      </w:r>
-    </w:p>
-    <w:p>
-      <w:pPr>
-        <w:pStyle w:val="Normal"/>
-        <w:spacing w:lineRule="auto" w:line="240" w:before="0" w:after="0"/>
-        <w:rPr>
-          <w:rFonts w:ascii="Arial" w:hAnsi="Arial" w:eastAsia="Times New Roman" w:cs="Arial"/>
-          <w:color w:val="000000"/>
-          <w:lang w:eastAsia="en-GB"/>
-        </w:rPr>
-      </w:pPr>
-      <w:r>
-        <w:rPr>
-          <w:rFonts w:eastAsia="Times New Roman" w:cs="Arial" w:ascii="Arial" w:hAnsi="Arial"/>
-          <w:color w:val="000000"/>
-          <w:lang w:eastAsia="en-GB"/>
-        </w:rPr>
       </w:r>
     </w:p>
     <w:p>

</xml_diff>

<commit_message>
Fix answers for the Amdahl's law excercises
</commit_message>
<xml_diff>
--- a/FinalResources/R1AmdahlHigher/TeachingNotes.docx
+++ b/FinalResources/R1AmdahlHigher/TeachingNotes.docx
@@ -1863,7 +1863,23 @@
           <w:color w:val="000000"/>
           <w:lang w:eastAsia="en-GB"/>
         </w:rPr>
-        <w:t>5. 0.3 seconds</w:t>
+        <w:t xml:space="preserve">5. </w:t>
+      </w:r>
+      <w:r>
+        <w:rPr>
+          <w:rFonts w:eastAsia="Times New Roman" w:cs="Arial" w:ascii="Arial" w:hAnsi="Arial"/>
+          <w:color w:val="000000"/>
+          <w:lang w:eastAsia="en-GB"/>
+        </w:rPr>
+        <w:t>28</w:t>
+      </w:r>
+      <w:r>
+        <w:rPr>
+          <w:rFonts w:eastAsia="Times New Roman" w:cs="Arial" w:ascii="Arial" w:hAnsi="Arial"/>
+          <w:color w:val="000000"/>
+          <w:lang w:eastAsia="en-GB"/>
+        </w:rPr>
+        <w:t xml:space="preserve"> seconds</w:t>
       </w:r>
     </w:p>
     <w:sectPr>

</xml_diff>

<commit_message>
Fix typos in Amdahl's law teaching notes
</commit_message>
<xml_diff>
--- a/FinalResources/R1AmdahlHigher/TeachingNotes.docx
+++ b/FinalResources/R1AmdahlHigher/TeachingNotes.docx
@@ -212,19 +212,31 @@
         <w:pStyle w:val="Normal"/>
         <w:spacing w:lineRule="auto" w:line="240" w:before="0" w:after="0"/>
         <w:ind w:left="720" w:right="0" w:hanging="0"/>
-        <w:rPr>
-          <w:rFonts w:ascii="Arial" w:hAnsi="Arial" w:eastAsia="Times New Roman" w:cs="Arial"/>
-          <w:color w:val="000000"/>
-          <w:lang w:eastAsia="en-GB"/>
-        </w:rPr>
-      </w:pPr>
-      <w:r>
-        <w:rPr>
-          <w:rFonts w:eastAsia="Times New Roman" w:cs="Arial" w:ascii="Arial" w:hAnsi="Arial"/>
-          <w:color w:val="000000"/>
-          <w:lang w:eastAsia="en-GB"/>
-        </w:rPr>
-        <w:t>This exercise aims to teach children a quick introduction to Amdahl’s law, a law to calculute speedup from parallelizing a program.The formula can be given as 1/1-f, where f is the fraction of the program that has been sped up. For this exercise to simplify comprehension, the formula has been given in terms of the time reduction rather than actual speedup. In practice, Amdahl’s law provides an estimate of the overall speed at which the algorithm can be executed.</w:t>
+        <w:rPr/>
+      </w:pPr>
+      <w:r>
+        <w:rPr>
+          <w:rFonts w:eastAsia="Times New Roman" w:cs="Arial" w:ascii="Arial" w:hAnsi="Arial"/>
+          <w:color w:val="000000"/>
+          <w:lang w:eastAsia="en-GB"/>
+        </w:rPr>
+        <w:t>This exercise aims to teach children a quick introduction to Amdahl’s law, a law to calcul</w:t>
+      </w:r>
+      <w:r>
+        <w:rPr>
+          <w:rFonts w:eastAsia="Times New Roman" w:cs="Arial" w:ascii="Arial" w:hAnsi="Arial"/>
+          <w:color w:val="000000"/>
+          <w:lang w:eastAsia="en-GB"/>
+        </w:rPr>
+        <w:t>a</w:t>
+      </w:r>
+      <w:r>
+        <w:rPr>
+          <w:rFonts w:eastAsia="Times New Roman" w:cs="Arial" w:ascii="Arial" w:hAnsi="Arial"/>
+          <w:color w:val="000000"/>
+          <w:lang w:eastAsia="en-GB"/>
+        </w:rPr>
+        <w:t>te speedup from parallelizing a program.The formula can be given as 1/1-f, where f is the fraction of the program that has been sped up. For this exercise to simplify comprehension, the formula has been given in terms of the time reduction rather than actual speedup. In practice, Amdahl’s law provides an estimate of the overall speed at which the algorithm can be executed.</w:t>
       </w:r>
     </w:p>
     <w:p>
@@ -251,20 +263,15 @@
       <w:pPr>
         <w:pStyle w:val="Normal"/>
         <w:spacing w:lineRule="auto" w:line="240" w:before="0" w:after="0"/>
-        <w:rPr>
-          <w:rFonts w:ascii="Arial" w:hAnsi="Arial" w:eastAsia="Times New Roman" w:cs="Arial"/>
+        <w:rPr/>
+      </w:pPr>
+      <w:r>
+        <w:rPr>
+          <w:rFonts w:eastAsia="Times New Roman" w:cs="Arial" w:ascii="Arial" w:hAnsi="Arial"/>
           <w:color w:val="000000"/>
           <w:u w:val="single"/>
           <w:lang w:eastAsia="en-GB"/>
         </w:rPr>
-      </w:pPr>
-      <w:r>
-        <w:rPr>
-          <w:rFonts w:eastAsia="Times New Roman" w:cs="Arial" w:ascii="Arial" w:hAnsi="Arial"/>
-          <w:color w:val="000000"/>
-          <w:u w:val="single"/>
-          <w:lang w:eastAsia="en-GB"/>
-        </w:rPr>
         <w:t>Suitable For</w:t>
       </w:r>
     </w:p>
@@ -273,11 +280,7 @@
         <w:pStyle w:val="Normal"/>
         <w:spacing w:lineRule="auto" w:line="240" w:before="0" w:after="0"/>
         <w:ind w:left="720" w:right="0" w:hanging="0"/>
-        <w:rPr>
-          <w:rFonts w:ascii="Arial" w:hAnsi="Arial" w:eastAsia="Times New Roman" w:cs="Arial"/>
-          <w:color w:val="000000"/>
-          <w:lang w:eastAsia="en-GB"/>
-        </w:rPr>
+        <w:rPr/>
       </w:pPr>
       <w:r>
         <w:rPr>
@@ -312,20 +315,15 @@
       <w:pPr>
         <w:pStyle w:val="Normal"/>
         <w:spacing w:lineRule="auto" w:line="240" w:before="0" w:after="0"/>
-        <w:rPr>
-          <w:rFonts w:ascii="Arial" w:hAnsi="Arial" w:eastAsia="Times New Roman" w:cs="Arial"/>
+        <w:rPr/>
+      </w:pPr>
+      <w:r>
+        <w:rPr>
+          <w:rFonts w:eastAsia="Times New Roman" w:cs="Arial" w:ascii="Arial" w:hAnsi="Arial"/>
           <w:color w:val="000000"/>
           <w:u w:val="single"/>
           <w:lang w:eastAsia="en-GB"/>
         </w:rPr>
-      </w:pPr>
-      <w:r>
-        <w:rPr>
-          <w:rFonts w:eastAsia="Times New Roman" w:cs="Arial" w:ascii="Arial" w:hAnsi="Arial"/>
-          <w:color w:val="000000"/>
-          <w:u w:val="single"/>
-          <w:lang w:eastAsia="en-GB"/>
-        </w:rPr>
         <w:t>Key Concepts</w:t>
       </w:r>
     </w:p>
@@ -333,11 +331,7 @@
       <w:pPr>
         <w:pStyle w:val="Normal"/>
         <w:spacing w:lineRule="auto" w:line="240" w:before="0" w:after="0"/>
-        <w:rPr>
-          <w:rFonts w:ascii="Arial" w:hAnsi="Arial" w:eastAsia="Times New Roman" w:cs="Arial"/>
-          <w:color w:val="000000"/>
-          <w:lang w:eastAsia="en-GB"/>
-        </w:rPr>
+        <w:rPr/>
       </w:pPr>
       <w:r>
         <w:rPr>
@@ -373,12 +367,7 @@
       <w:pPr>
         <w:pStyle w:val="Normal"/>
         <w:spacing w:lineRule="auto" w:line="240" w:before="0" w:after="0"/>
-        <w:rPr>
-          <w:rFonts w:ascii="Arial" w:hAnsi="Arial" w:eastAsia="Times New Roman" w:cs="Arial"/>
-          <w:color w:val="000000"/>
-          <w:u w:val="single"/>
-          <w:lang w:eastAsia="en-GB"/>
-        </w:rPr>
+        <w:rPr/>
       </w:pPr>
       <w:r>
         <w:rPr>
@@ -399,11 +388,7 @@
         </w:numPr>
         <w:spacing w:lineRule="auto" w:line="240" w:before="0" w:after="0"/>
         <w:textAlignment w:val="baseline"/>
-        <w:rPr>
-          <w:rFonts w:ascii="Arial" w:hAnsi="Arial" w:eastAsia="Times New Roman" w:cs="Arial"/>
-          <w:color w:val="000000"/>
-          <w:lang w:eastAsia="en-GB"/>
-        </w:rPr>
+        <w:rPr/>
       </w:pPr>
       <w:r>
         <w:rPr>
@@ -423,11 +408,7 @@
         </w:numPr>
         <w:spacing w:lineRule="auto" w:line="240" w:before="0" w:after="0"/>
         <w:textAlignment w:val="baseline"/>
-        <w:rPr>
-          <w:rFonts w:ascii="Arial" w:hAnsi="Arial" w:eastAsia="Times New Roman" w:cs="Arial"/>
-          <w:color w:val="000000"/>
-          <w:lang w:eastAsia="en-GB"/>
-        </w:rPr>
+        <w:rPr/>
       </w:pPr>
       <w:r>
         <w:rPr>
@@ -447,11 +428,7 @@
         </w:numPr>
         <w:spacing w:lineRule="auto" w:line="240" w:before="0" w:after="0"/>
         <w:textAlignment w:val="baseline"/>
-        <w:rPr>
-          <w:rFonts w:ascii="Arial" w:hAnsi="Arial" w:eastAsia="Times New Roman" w:cs="Arial"/>
-          <w:color w:val="000000"/>
-          <w:lang w:eastAsia="en-GB"/>
-        </w:rPr>
+        <w:rPr/>
       </w:pPr>
       <w:r>
         <w:rPr>
@@ -486,12 +463,7 @@
       <w:pPr>
         <w:pStyle w:val="Normal"/>
         <w:spacing w:lineRule="auto" w:line="240" w:before="0" w:after="0"/>
-        <w:rPr>
-          <w:rFonts w:ascii="Arial" w:hAnsi="Arial" w:eastAsia="Times New Roman" w:cs="Arial"/>
-          <w:color w:val="000000"/>
-          <w:u w:val="single"/>
-          <w:lang w:eastAsia="en-GB"/>
-        </w:rPr>
+        <w:rPr/>
       </w:pPr>
       <w:r>
         <w:rPr>
@@ -512,11 +484,7 @@
         </w:numPr>
         <w:spacing w:lineRule="auto" w:line="240" w:before="0" w:after="0"/>
         <w:textAlignment w:val="baseline"/>
-        <w:rPr>
-          <w:rFonts w:ascii="Arial" w:hAnsi="Arial" w:eastAsia="Times New Roman" w:cs="Arial"/>
-          <w:color w:val="000000"/>
-          <w:lang w:eastAsia="en-GB"/>
-        </w:rPr>
+        <w:rPr/>
       </w:pPr>
       <w:r>
         <w:rPr>
@@ -536,11 +504,7 @@
         </w:numPr>
         <w:spacing w:lineRule="auto" w:line="240" w:before="0" w:after="0"/>
         <w:textAlignment w:val="baseline"/>
-        <w:rPr>
-          <w:rFonts w:ascii="Arial" w:hAnsi="Arial" w:eastAsia="Times New Roman" w:cs="Arial"/>
-          <w:color w:val="000000"/>
-          <w:lang w:eastAsia="en-GB"/>
-        </w:rPr>
+        <w:rPr/>
       </w:pPr>
       <w:r>
         <w:rPr>
@@ -560,11 +524,7 @@
         </w:numPr>
         <w:spacing w:lineRule="auto" w:line="240" w:before="0" w:after="0"/>
         <w:textAlignment w:val="baseline"/>
-        <w:rPr>
-          <w:rFonts w:ascii="Arial" w:hAnsi="Arial" w:eastAsia="Times New Roman" w:cs="Arial"/>
-          <w:color w:val="000000"/>
-          <w:lang w:eastAsia="en-GB"/>
-        </w:rPr>
+        <w:rPr/>
       </w:pPr>
       <w:r>
         <w:rPr>
@@ -599,20 +559,15 @@
       <w:pPr>
         <w:pStyle w:val="Normal"/>
         <w:spacing w:lineRule="auto" w:line="240" w:before="0" w:after="0"/>
-        <w:rPr>
-          <w:rFonts w:ascii="Arial" w:hAnsi="Arial" w:eastAsia="Times New Roman" w:cs="Arial"/>
+        <w:rPr/>
+      </w:pPr>
+      <w:r>
+        <w:rPr>
+          <w:rFonts w:eastAsia="Times New Roman" w:cs="Arial" w:ascii="Arial" w:hAnsi="Arial"/>
           <w:color w:val="000000"/>
           <w:u w:val="single"/>
           <w:lang w:eastAsia="en-GB"/>
         </w:rPr>
-      </w:pPr>
-      <w:r>
-        <w:rPr>
-          <w:rFonts w:eastAsia="Times New Roman" w:cs="Arial" w:ascii="Arial" w:hAnsi="Arial"/>
-          <w:color w:val="000000"/>
-          <w:u w:val="single"/>
-          <w:lang w:eastAsia="en-GB"/>
-        </w:rPr>
         <w:t>Time Required</w:t>
       </w:r>
     </w:p>
@@ -620,11 +575,7 @@
       <w:pPr>
         <w:pStyle w:val="Normal"/>
         <w:spacing w:lineRule="auto" w:line="240" w:before="0" w:after="0"/>
-        <w:rPr>
-          <w:rFonts w:ascii="Arial" w:hAnsi="Arial" w:eastAsia="Times New Roman" w:cs="Arial"/>
-          <w:color w:val="000000"/>
-          <w:lang w:eastAsia="en-GB"/>
-        </w:rPr>
+        <w:rPr/>
       </w:pPr>
       <w:r>
         <w:rPr>
@@ -660,20 +611,15 @@
       <w:pPr>
         <w:pStyle w:val="Normal"/>
         <w:spacing w:lineRule="auto" w:line="240" w:before="0" w:after="0"/>
-        <w:rPr>
-          <w:rFonts w:ascii="Arial" w:hAnsi="Arial" w:eastAsia="Times New Roman" w:cs="Arial"/>
+        <w:rPr/>
+      </w:pPr>
+      <w:r>
+        <w:rPr>
+          <w:rFonts w:eastAsia="Times New Roman" w:cs="Arial" w:ascii="Arial" w:hAnsi="Arial"/>
           <w:color w:val="000000"/>
           <w:u w:val="single"/>
           <w:lang w:eastAsia="en-GB"/>
         </w:rPr>
-      </w:pPr>
-      <w:r>
-        <w:rPr>
-          <w:rFonts w:eastAsia="Times New Roman" w:cs="Arial" w:ascii="Arial" w:hAnsi="Arial"/>
-          <w:color w:val="000000"/>
-          <w:u w:val="single"/>
-          <w:lang w:eastAsia="en-GB"/>
-        </w:rPr>
         <w:t>Preparation</w:t>
       </w:r>
     </w:p>
@@ -681,11 +627,7 @@
       <w:pPr>
         <w:pStyle w:val="Normal"/>
         <w:spacing w:lineRule="auto" w:line="240" w:before="0" w:after="0"/>
-        <w:rPr>
-          <w:rFonts w:ascii="Arial" w:hAnsi="Arial" w:eastAsia="Times New Roman" w:cs="Arial"/>
-          <w:color w:val="000000"/>
-          <w:lang w:eastAsia="en-GB"/>
-        </w:rPr>
+        <w:rPr/>
       </w:pPr>
       <w:r>
         <w:rPr>
@@ -721,20 +663,15 @@
       <w:pPr>
         <w:pStyle w:val="Normal"/>
         <w:spacing w:lineRule="auto" w:line="240" w:before="0" w:after="0"/>
-        <w:rPr>
-          <w:rFonts w:ascii="Arial" w:hAnsi="Arial" w:eastAsia="Times New Roman" w:cs="Arial"/>
+        <w:rPr/>
+      </w:pPr>
+      <w:r>
+        <w:rPr>
+          <w:rFonts w:eastAsia="Times New Roman" w:cs="Arial" w:ascii="Arial" w:hAnsi="Arial"/>
           <w:color w:val="000000"/>
           <w:u w:val="single"/>
           <w:lang w:eastAsia="en-GB"/>
         </w:rPr>
-      </w:pPr>
-      <w:r>
-        <w:rPr>
-          <w:rFonts w:eastAsia="Times New Roman" w:cs="Arial" w:ascii="Arial" w:hAnsi="Arial"/>
-          <w:color w:val="000000"/>
-          <w:u w:val="single"/>
-          <w:lang w:eastAsia="en-GB"/>
-        </w:rPr>
         <w:t>Prior Learning Assumed</w:t>
       </w:r>
     </w:p>
@@ -743,11 +680,7 @@
         <w:pStyle w:val="Normal"/>
         <w:spacing w:lineRule="auto" w:line="240" w:before="0" w:after="0"/>
         <w:ind w:left="720" w:right="0" w:hanging="0"/>
-        <w:rPr>
-          <w:rFonts w:ascii="Arial" w:hAnsi="Arial" w:eastAsia="Times New Roman" w:cs="Arial"/>
-          <w:color w:val="000000"/>
-          <w:lang w:eastAsia="en-GB"/>
-        </w:rPr>
+        <w:rPr/>
       </w:pPr>
       <w:r>
         <w:rPr>
@@ -782,12 +715,7 @@
       <w:pPr>
         <w:pStyle w:val="Normal"/>
         <w:spacing w:lineRule="auto" w:line="240" w:before="0" w:after="0"/>
-        <w:rPr>
-          <w:rFonts w:ascii="Arial" w:hAnsi="Arial" w:eastAsia="Times New Roman" w:cs="Arial"/>
-          <w:color w:val="000000"/>
-          <w:u w:val="single"/>
-          <w:lang w:eastAsia="en-GB"/>
-        </w:rPr>
+        <w:rPr/>
       </w:pPr>
       <w:r>
         <w:rPr>
@@ -808,11 +736,7 @@
         </w:numPr>
         <w:spacing w:lineRule="auto" w:line="240" w:before="0" w:after="0"/>
         <w:textAlignment w:val="baseline"/>
-        <w:rPr>
-          <w:rFonts w:ascii="Arial" w:hAnsi="Arial" w:eastAsia="Times New Roman" w:cs="Arial"/>
-          <w:color w:val="000000"/>
-          <w:lang w:eastAsia="en-GB"/>
-        </w:rPr>
+        <w:rPr/>
       </w:pPr>
       <w:r>
         <w:rPr>
@@ -832,11 +756,7 @@
         </w:numPr>
         <w:spacing w:lineRule="auto" w:line="240" w:before="0" w:after="0"/>
         <w:textAlignment w:val="baseline"/>
-        <w:rPr>
-          <w:rFonts w:ascii="Arial" w:hAnsi="Arial" w:eastAsia="Times New Roman" w:cs="Arial"/>
-          <w:color w:val="000000"/>
-          <w:lang w:eastAsia="en-GB"/>
-        </w:rPr>
+        <w:rPr/>
       </w:pPr>
       <w:r>
         <w:rPr>
@@ -856,11 +776,7 @@
         </w:numPr>
         <w:spacing w:lineRule="auto" w:line="240" w:before="0" w:after="0"/>
         <w:textAlignment w:val="baseline"/>
-        <w:rPr>
-          <w:rFonts w:ascii="Arial" w:hAnsi="Arial" w:eastAsia="Times New Roman" w:cs="Arial"/>
-          <w:color w:val="000000"/>
-          <w:lang w:eastAsia="en-GB"/>
-        </w:rPr>
+        <w:rPr/>
       </w:pPr>
       <w:r>
         <w:rPr>
@@ -880,11 +796,7 @@
         </w:numPr>
         <w:spacing w:lineRule="auto" w:line="240" w:before="0" w:after="0"/>
         <w:textAlignment w:val="baseline"/>
-        <w:rPr>
-          <w:rFonts w:ascii="Arial" w:hAnsi="Arial" w:eastAsia="Times New Roman" w:cs="Arial"/>
-          <w:color w:val="000000"/>
-          <w:lang w:eastAsia="en-GB"/>
-        </w:rPr>
+        <w:rPr/>
       </w:pPr>
       <w:r>
         <w:rPr>
@@ -904,11 +816,7 @@
         </w:numPr>
         <w:spacing w:lineRule="auto" w:line="240" w:before="0" w:after="0"/>
         <w:textAlignment w:val="baseline"/>
-        <w:rPr>
-          <w:rFonts w:ascii="Arial" w:hAnsi="Arial" w:eastAsia="Times New Roman" w:cs="Arial"/>
-          <w:color w:val="000000"/>
-          <w:lang w:eastAsia="en-GB"/>
-        </w:rPr>
+        <w:rPr/>
       </w:pPr>
       <w:r>
         <w:rPr>
@@ -928,11 +836,7 @@
         </w:numPr>
         <w:spacing w:lineRule="auto" w:line="240" w:before="0" w:after="0"/>
         <w:textAlignment w:val="baseline"/>
-        <w:rPr>
-          <w:rFonts w:ascii="Arial" w:hAnsi="Arial" w:eastAsia="Times New Roman" w:cs="Arial"/>
-          <w:color w:val="000000"/>
-          <w:lang w:eastAsia="en-GB"/>
-        </w:rPr>
+        <w:rPr/>
       </w:pPr>
       <w:r>
         <w:rPr>
@@ -952,11 +856,7 @@
         </w:numPr>
         <w:spacing w:lineRule="auto" w:line="240" w:before="0" w:after="0"/>
         <w:textAlignment w:val="baseline"/>
-        <w:rPr>
-          <w:rFonts w:ascii="Arial" w:hAnsi="Arial" w:eastAsia="Times New Roman" w:cs="Arial"/>
-          <w:color w:val="000000"/>
-          <w:lang w:eastAsia="en-GB"/>
-        </w:rPr>
+        <w:rPr/>
       </w:pPr>
       <w:r>
         <w:rPr>
@@ -976,11 +876,7 @@
         </w:numPr>
         <w:spacing w:lineRule="auto" w:line="240" w:before="0" w:after="0"/>
         <w:textAlignment w:val="baseline"/>
-        <w:rPr>
-          <w:rFonts w:ascii="Arial" w:hAnsi="Arial" w:eastAsia="Times New Roman" w:cs="Arial"/>
-          <w:color w:val="000000"/>
-          <w:lang w:eastAsia="en-GB"/>
-        </w:rPr>
+        <w:rPr/>
       </w:pPr>
       <w:r>
         <w:rPr>
@@ -1000,11 +896,7 @@
         </w:numPr>
         <w:spacing w:lineRule="auto" w:line="240" w:before="0" w:after="0"/>
         <w:textAlignment w:val="baseline"/>
-        <w:rPr>
-          <w:rFonts w:ascii="Arial" w:hAnsi="Arial" w:eastAsia="Times New Roman" w:cs="Arial"/>
-          <w:color w:val="000000"/>
-          <w:lang w:eastAsia="en-GB"/>
-        </w:rPr>
+        <w:rPr/>
       </w:pPr>
       <w:r>
         <w:rPr>
@@ -1024,11 +916,7 @@
         </w:numPr>
         <w:spacing w:lineRule="auto" w:line="240" w:before="0" w:after="0"/>
         <w:textAlignment w:val="baseline"/>
-        <w:rPr>
-          <w:rFonts w:ascii="Arial" w:hAnsi="Arial" w:eastAsia="Times New Roman" w:cs="Arial"/>
-          <w:color w:val="000000"/>
-          <w:lang w:eastAsia="en-GB"/>
-        </w:rPr>
+        <w:rPr/>
       </w:pPr>
       <w:r>
         <w:rPr>
@@ -1048,19 +936,15 @@
         </w:numPr>
         <w:spacing w:lineRule="auto" w:line="240" w:before="0" w:after="0"/>
         <w:textAlignment w:val="baseline"/>
-        <w:rPr>
-          <w:rFonts w:ascii="Arial" w:hAnsi="Arial" w:eastAsia="Times New Roman" w:cs="Arial"/>
-          <w:color w:val="000000"/>
-          <w:lang w:eastAsia="en-GB"/>
-        </w:rPr>
-      </w:pPr>
-      <w:r>
-        <w:rPr>
-          <w:rFonts w:eastAsia="Times New Roman" w:cs="Arial" w:ascii="Arial" w:hAnsi="Arial"/>
-          <w:color w:val="000000"/>
-          <w:lang w:eastAsia="en-GB"/>
-        </w:rPr>
-        <w:t xml:space="preserve">Cut the parallaelisable section into 4 pieces and place one piece on every core. Note that the time at the bottom has been reduced. </w:t>
+        <w:rPr/>
+      </w:pPr>
+      <w:r>
+        <w:rPr>
+          <w:rFonts w:eastAsia="Times New Roman" w:cs="Arial" w:ascii="Arial" w:hAnsi="Arial"/>
+          <w:color w:val="000000"/>
+          <w:lang w:eastAsia="en-GB"/>
+        </w:rPr>
+        <w:t xml:space="preserve">Cut the parallelisable section into 4 pieces and place one piece on every core. Note that the time at the bottom has been reduced. </w:t>
       </w:r>
     </w:p>
     <w:p>
@@ -1072,11 +956,7 @@
         </w:numPr>
         <w:spacing w:lineRule="auto" w:line="240" w:before="0" w:after="0"/>
         <w:textAlignment w:val="baseline"/>
-        <w:rPr>
-          <w:rFonts w:ascii="Arial" w:hAnsi="Arial" w:eastAsia="Times New Roman" w:cs="Arial"/>
-          <w:color w:val="000000"/>
-          <w:lang w:eastAsia="en-GB"/>
-        </w:rPr>
+        <w:rPr/>
       </w:pPr>
       <w:r>
         <w:rPr>
@@ -1111,20 +991,15 @@
       <w:pPr>
         <w:pStyle w:val="Normal"/>
         <w:spacing w:lineRule="auto" w:line="240" w:before="0" w:after="0"/>
-        <w:rPr>
-          <w:rFonts w:ascii="Arial" w:hAnsi="Arial" w:eastAsia="Times New Roman" w:cs="Arial"/>
+        <w:rPr/>
+      </w:pPr>
+      <w:r>
+        <w:rPr>
+          <w:rFonts w:eastAsia="Times New Roman" w:cs="Arial" w:ascii="Arial" w:hAnsi="Arial"/>
           <w:color w:val="000000"/>
           <w:u w:val="single"/>
           <w:lang w:eastAsia="en-GB"/>
         </w:rPr>
-      </w:pPr>
-      <w:r>
-        <w:rPr>
-          <w:rFonts w:eastAsia="Times New Roman" w:cs="Arial" w:ascii="Arial" w:hAnsi="Arial"/>
-          <w:color w:val="000000"/>
-          <w:u w:val="single"/>
-          <w:lang w:eastAsia="en-GB"/>
-        </w:rPr>
         <w:t>Extra</w:t>
       </w:r>
     </w:p>
@@ -1133,11 +1008,7 @@
         <w:pStyle w:val="Normal"/>
         <w:spacing w:lineRule="auto" w:line="240" w:before="0" w:after="0"/>
         <w:ind w:left="720" w:right="0" w:hanging="0"/>
-        <w:rPr>
-          <w:rFonts w:ascii="Arial" w:hAnsi="Arial" w:eastAsia="Times New Roman" w:cs="Arial"/>
-          <w:color w:val="000000"/>
-          <w:lang w:eastAsia="en-GB"/>
-        </w:rPr>
+        <w:rPr/>
       </w:pPr>
       <w:r>
         <w:rPr>
@@ -1153,11 +1024,7 @@
         <w:pStyle w:val="Normal"/>
         <w:spacing w:lineRule="auto" w:line="240" w:before="0" w:after="0"/>
         <w:ind w:left="0" w:right="0" w:firstLine="720"/>
-        <w:rPr>
-          <w:rFonts w:ascii="Arial" w:hAnsi="Arial" w:eastAsia="Times New Roman" w:cs="Arial"/>
-          <w:color w:val="000000"/>
-          <w:lang w:eastAsia="en-GB"/>
-        </w:rPr>
+        <w:rPr/>
       </w:pPr>
       <w:r>
         <w:rPr>
@@ -1178,11 +1045,7 @@
         <w:spacing w:lineRule="auto" w:line="240" w:before="0" w:after="0"/>
         <w:ind w:left="1440" w:right="0" w:hanging="360"/>
         <w:textAlignment w:val="baseline"/>
-        <w:rPr>
-          <w:rFonts w:ascii="Arial" w:hAnsi="Arial" w:eastAsia="Times New Roman" w:cs="Arial"/>
-          <w:color w:val="000000"/>
-          <w:lang w:eastAsia="en-GB"/>
-        </w:rPr>
+        <w:rPr/>
       </w:pPr>
       <w:r>
         <w:rPr>
@@ -1203,11 +1066,7 @@
         <w:spacing w:lineRule="auto" w:line="240" w:before="0" w:after="0"/>
         <w:ind w:left="1440" w:right="0" w:hanging="360"/>
         <w:textAlignment w:val="baseline"/>
-        <w:rPr>
-          <w:rFonts w:ascii="Arial" w:hAnsi="Arial" w:eastAsia="Times New Roman" w:cs="Arial"/>
-          <w:color w:val="000000"/>
-          <w:lang w:eastAsia="en-GB"/>
-        </w:rPr>
+        <w:rPr/>
       </w:pPr>
       <w:r>
         <w:rPr>
@@ -1228,11 +1087,7 @@
         <w:spacing w:lineRule="auto" w:line="240" w:before="0" w:after="0"/>
         <w:ind w:left="1440" w:right="0" w:hanging="360"/>
         <w:textAlignment w:val="baseline"/>
-        <w:rPr>
-          <w:rFonts w:ascii="Arial" w:hAnsi="Arial" w:eastAsia="Times New Roman" w:cs="Arial"/>
-          <w:color w:val="000000"/>
-          <w:lang w:eastAsia="en-GB"/>
-        </w:rPr>
+        <w:rPr/>
       </w:pPr>
       <w:r>
         <w:rPr>
@@ -1253,11 +1108,7 @@
         <w:spacing w:lineRule="auto" w:line="240" w:before="0" w:after="0"/>
         <w:ind w:left="1440" w:right="0" w:hanging="360"/>
         <w:textAlignment w:val="baseline"/>
-        <w:rPr>
-          <w:rFonts w:ascii="Arial" w:hAnsi="Arial" w:eastAsia="Times New Roman" w:cs="Arial"/>
-          <w:color w:val="000000"/>
-          <w:lang w:eastAsia="en-GB"/>
-        </w:rPr>
+        <w:rPr/>
       </w:pPr>
       <w:r>
         <w:rPr>
@@ -1278,11 +1129,7 @@
         <w:spacing w:lineRule="auto" w:line="240" w:before="0" w:after="0"/>
         <w:ind w:left="1440" w:right="0" w:hanging="360"/>
         <w:textAlignment w:val="baseline"/>
-        <w:rPr>
-          <w:rFonts w:ascii="Arial" w:hAnsi="Arial" w:eastAsia="Times New Roman" w:cs="Arial"/>
-          <w:color w:val="000000"/>
-          <w:lang w:eastAsia="en-GB"/>
-        </w:rPr>
+        <w:rPr/>
       </w:pPr>
       <w:r>
         <w:rPr>
@@ -1303,11 +1150,7 @@
         <w:spacing w:lineRule="auto" w:line="240" w:before="0" w:after="0"/>
         <w:ind w:left="2160" w:right="0" w:hanging="360"/>
         <w:textAlignment w:val="baseline"/>
-        <w:rPr>
-          <w:rFonts w:ascii="Arial" w:hAnsi="Arial" w:eastAsia="Times New Roman" w:cs="Arial"/>
-          <w:color w:val="000000"/>
-          <w:lang w:eastAsia="en-GB"/>
-        </w:rPr>
+        <w:rPr/>
       </w:pPr>
       <w:r>
         <w:rPr>
@@ -1328,11 +1171,7 @@
         <w:spacing w:lineRule="auto" w:line="240" w:before="0" w:after="0"/>
         <w:ind w:left="2160" w:right="0" w:hanging="360"/>
         <w:textAlignment w:val="baseline"/>
-        <w:rPr>
-          <w:rFonts w:ascii="Arial" w:hAnsi="Arial" w:eastAsia="Times New Roman" w:cs="Arial"/>
-          <w:color w:val="000000"/>
-          <w:lang w:eastAsia="en-GB"/>
-        </w:rPr>
+        <w:rPr/>
       </w:pPr>
       <w:r>
         <w:rPr>
@@ -1353,11 +1192,7 @@
         <w:spacing w:lineRule="auto" w:line="240" w:before="0" w:after="0"/>
         <w:ind w:left="1440" w:right="0" w:hanging="360"/>
         <w:textAlignment w:val="baseline"/>
-        <w:rPr>
-          <w:rFonts w:ascii="Arial" w:hAnsi="Arial" w:eastAsia="Times New Roman" w:cs="Arial"/>
-          <w:color w:val="000000"/>
-          <w:lang w:eastAsia="en-GB"/>
-        </w:rPr>
+        <w:rPr/>
       </w:pPr>
       <w:r>
         <w:rPr>
@@ -1630,11 +1465,7 @@
       <w:pPr>
         <w:pStyle w:val="Normal"/>
         <w:spacing w:lineRule="auto" w:line="240" w:before="0" w:after="0"/>
-        <w:rPr>
-          <w:rFonts w:ascii="Arial" w:hAnsi="Arial" w:eastAsia="Times New Roman" w:cs="Arial"/>
-          <w:color w:val="000000"/>
-          <w:lang w:eastAsia="en-GB"/>
-        </w:rPr>
+        <w:rPr/>
       </w:pPr>
       <w:r>
         <w:rPr>
@@ -1692,6 +1523,22 @@
         <w:pStyle w:val="Normal"/>
         <w:spacing w:lineRule="auto" w:line="240" w:before="0" w:after="0"/>
         <w:ind w:left="0" w:right="0" w:firstLine="720"/>
+        <w:rPr/>
+      </w:pPr>
+      <w:r>
+        <w:rPr>
+          <w:rFonts w:eastAsia="Times New Roman" w:cs="Arial" w:ascii="Arial" w:hAnsi="Arial"/>
+          <w:color w:val="000000"/>
+          <w:lang w:eastAsia="en-GB"/>
+        </w:rPr>
+        <w:t>Give students the exercises from Handout.docx to further explain Amdahl’s law.</w:t>
+      </w:r>
+    </w:p>
+    <w:p>
+      <w:pPr>
+        <w:pStyle w:val="Normal"/>
+        <w:spacing w:lineRule="auto" w:line="240" w:before="0" w:after="0"/>
+        <w:ind w:left="0" w:right="0" w:firstLine="720"/>
         <w:rPr>
           <w:rFonts w:ascii="Arial" w:hAnsi="Arial" w:eastAsia="Times New Roman" w:cs="Arial"/>
           <w:color w:val="000000"/>
@@ -1704,7 +1551,6 @@
           <w:color w:val="000000"/>
           <w:lang w:eastAsia="en-GB"/>
         </w:rPr>
-        <w:t>Give students the exercises from Handout.docx to further explain Amdahl’s law.</w:t>
       </w:r>
     </w:p>
     <w:p>
@@ -1712,18 +1558,15 @@
         <w:pStyle w:val="Normal"/>
         <w:spacing w:lineRule="auto" w:line="240" w:before="0" w:after="0"/>
         <w:ind w:left="0" w:right="0" w:firstLine="720"/>
-        <w:rPr>
-          <w:rFonts w:ascii="Arial" w:hAnsi="Arial" w:eastAsia="Times New Roman" w:cs="Arial"/>
-          <w:color w:val="000000"/>
-          <w:lang w:eastAsia="en-GB"/>
-        </w:rPr>
-      </w:pPr>
-      <w:r>
-        <w:rPr>
-          <w:rFonts w:eastAsia="Times New Roman" w:cs="Arial" w:ascii="Arial" w:hAnsi="Arial"/>
-          <w:color w:val="000000"/>
-          <w:lang w:eastAsia="en-GB"/>
-        </w:rPr>
+        <w:rPr/>
+      </w:pPr>
+      <w:r>
+        <w:rPr>
+          <w:rFonts w:eastAsia="Times New Roman" w:cs="Arial" w:ascii="Arial" w:hAnsi="Arial"/>
+          <w:color w:val="000000"/>
+          <w:lang w:eastAsia="en-GB"/>
+        </w:rPr>
+        <w:t xml:space="preserve">Answers: </w:t>
       </w:r>
     </w:p>
     <w:p>
@@ -1731,19 +1574,15 @@
         <w:pStyle w:val="Normal"/>
         <w:spacing w:lineRule="auto" w:line="240" w:before="0" w:after="0"/>
         <w:ind w:left="0" w:right="0" w:firstLine="720"/>
-        <w:rPr>
-          <w:rFonts w:ascii="Arial" w:hAnsi="Arial" w:eastAsia="Times New Roman" w:cs="Arial"/>
-          <w:color w:val="000000"/>
-          <w:lang w:eastAsia="en-GB"/>
-        </w:rPr>
-      </w:pPr>
-      <w:r>
-        <w:rPr>
-          <w:rFonts w:eastAsia="Times New Roman" w:cs="Arial" w:ascii="Arial" w:hAnsi="Arial"/>
-          <w:color w:val="000000"/>
-          <w:lang w:eastAsia="en-GB"/>
-        </w:rPr>
-        <w:t xml:space="preserve">Answers: </w:t>
+        <w:rPr/>
+      </w:pPr>
+      <w:r>
+        <w:rPr>
+          <w:rFonts w:eastAsia="Times New Roman" w:cs="Arial" w:ascii="Arial" w:hAnsi="Arial"/>
+          <w:color w:val="000000"/>
+          <w:lang w:eastAsia="en-GB"/>
+        </w:rPr>
+        <w:t>1. 7 seconds</w:t>
       </w:r>
     </w:p>
     <w:p>
@@ -1751,19 +1590,31 @@
         <w:pStyle w:val="Normal"/>
         <w:spacing w:lineRule="auto" w:line="240" w:before="0" w:after="0"/>
         <w:ind w:left="0" w:right="0" w:firstLine="720"/>
-        <w:rPr>
-          <w:rFonts w:ascii="Arial" w:hAnsi="Arial" w:eastAsia="Times New Roman" w:cs="Arial"/>
-          <w:color w:val="000000"/>
-          <w:lang w:eastAsia="en-GB"/>
-        </w:rPr>
-      </w:pPr>
-      <w:r>
-        <w:rPr>
-          <w:rFonts w:eastAsia="Times New Roman" w:cs="Arial" w:ascii="Arial" w:hAnsi="Arial"/>
-          <w:color w:val="000000"/>
-          <w:lang w:eastAsia="en-GB"/>
-        </w:rPr>
-        <w:t>1. 7 seconds</w:t>
+        <w:rPr/>
+      </w:pPr>
+      <w:r>
+        <w:rPr>
+          <w:rFonts w:eastAsia="Times New Roman" w:cs="Arial" w:ascii="Arial" w:hAnsi="Arial"/>
+          <w:color w:val="000000"/>
+          <w:lang w:eastAsia="en-GB"/>
+        </w:rPr>
+        <w:t xml:space="preserve">2. </w:t>
+      </w:r>
+      <w:r>
+        <w:rPr>
+          <w:rFonts w:eastAsia="Times New Roman" w:cs="Arial" w:ascii="Arial" w:hAnsi="Arial"/>
+          <w:color w:val="000000"/>
+          <w:lang w:eastAsia="en-GB"/>
+        </w:rPr>
+        <w:t>18</w:t>
+      </w:r>
+      <w:r>
+        <w:rPr>
+          <w:rFonts w:eastAsia="Times New Roman" w:cs="Arial" w:ascii="Arial" w:hAnsi="Arial"/>
+          <w:color w:val="000000"/>
+          <w:lang w:eastAsia="en-GB"/>
+        </w:rPr>
+        <w:t xml:space="preserve"> seconds</w:t>
       </w:r>
     </w:p>
     <w:p>
@@ -1772,42 +1623,6 @@
         <w:spacing w:lineRule="auto" w:line="240" w:before="0" w:after="0"/>
         <w:ind w:left="0" w:right="0" w:firstLine="720"/>
         <w:rPr/>
-      </w:pPr>
-      <w:r>
-        <w:rPr>
-          <w:rFonts w:eastAsia="Times New Roman" w:cs="Arial" w:ascii="Arial" w:hAnsi="Arial"/>
-          <w:color w:val="000000"/>
-          <w:lang w:eastAsia="en-GB"/>
-        </w:rPr>
-        <w:t xml:space="preserve">2. </w:t>
-      </w:r>
-      <w:r>
-        <w:rPr>
-          <w:rFonts w:eastAsia="Times New Roman" w:cs="Arial" w:ascii="Arial" w:hAnsi="Arial"/>
-          <w:color w:val="000000"/>
-          <w:lang w:eastAsia="en-GB"/>
-        </w:rPr>
-        <w:t>18</w:t>
-      </w:r>
-      <w:r>
-        <w:rPr>
-          <w:rFonts w:eastAsia="Times New Roman" w:cs="Arial" w:ascii="Arial" w:hAnsi="Arial"/>
-          <w:color w:val="000000"/>
-          <w:lang w:eastAsia="en-GB"/>
-        </w:rPr>
-        <w:t xml:space="preserve"> seconds</w:t>
-      </w:r>
-    </w:p>
-    <w:p>
-      <w:pPr>
-        <w:pStyle w:val="Normal"/>
-        <w:spacing w:lineRule="auto" w:line="240" w:before="0" w:after="0"/>
-        <w:ind w:left="0" w:right="0" w:firstLine="720"/>
-        <w:rPr>
-          <w:rFonts w:ascii="Arial" w:hAnsi="Arial" w:eastAsia="Times New Roman" w:cs="Arial"/>
-          <w:color w:val="000000"/>
-          <w:lang w:eastAsia="en-GB"/>
-        </w:rPr>
       </w:pPr>
       <w:r>
         <w:rPr>

</xml_diff>

<commit_message>
Reformat formulas in teaching notes
</commit_message>
<xml_diff>
--- a/FinalResources/R1AmdahlHigher/TeachingNotes.docx
+++ b/FinalResources/R1AmdahlHigher/TeachingNotes.docx
@@ -236,7 +236,54 @@
           <w:color w:val="000000"/>
           <w:lang w:eastAsia="en-GB"/>
         </w:rPr>
-        <w:t>te speedup from parallelizing a program.The formula can be given as 1/1-f, where f is the fraction of the program that has been sped up. For this exercise to simplify comprehension, the formula has been given in terms of the time reduction rather than actual speedup. In practice, Amdahl’s law provides an estimate of the overall speed at which the algorithm can be executed.</w:t>
+        <w:t xml:space="preserve">te speedup from parallelizing a program.The formula can be given as </w:t>
+      </w:r>
+      <w:r>
+        <w:rPr>
+          <w:rFonts w:eastAsia="Times New Roman" w:cs="Arial" w:ascii="Arial" w:hAnsi="Arial"/>
+          <w:color w:val="000000"/>
+          <w:lang w:eastAsia="en-GB"/>
+        </w:rPr>
+      </w:r>
+      <m:oMath xmlns:m="http://schemas.openxmlformats.org/officeDocument/2006/math">
+        <m:r>
+          <w:rPr>
+            <w:rFonts w:ascii="Cambria Math" w:hAnsi="Cambria Math"/>
+          </w:rPr>
+          <m:t xml:space="preserve">1</m:t>
+        </m:r>
+        <m:r>
+          <w:rPr>
+            <w:rFonts w:ascii="Cambria Math" w:hAnsi="Cambria Math"/>
+          </w:rPr>
+          <m:t xml:space="preserve">−</m:t>
+        </m:r>
+        <m:f>
+          <m:num>
+            <m:r>
+              <w:rPr>
+                <w:rFonts w:ascii="Cambria Math" w:hAnsi="Cambria Math"/>
+              </w:rPr>
+              <m:t xml:space="preserve">1</m:t>
+            </m:r>
+          </m:num>
+          <m:den>
+            <m:r>
+              <w:rPr>
+                <w:rFonts w:ascii="Cambria Math" w:hAnsi="Cambria Math"/>
+              </w:rPr>
+              <m:t xml:space="preserve">f</m:t>
+            </m:r>
+          </m:den>
+        </m:f>
+      </m:oMath>
+      <w:r>
+        <w:rPr>
+          <w:rFonts w:eastAsia="Times New Roman" w:cs="Arial" w:ascii="Arial" w:hAnsi="Arial"/>
+          <w:color w:val="000000"/>
+          <w:lang w:eastAsia="en-GB"/>
+        </w:rPr>
+        <w:t>, where f is the fraction of the program that has been sped up. For this exercise to simplify comprehension, the formula has been given in terms of the time reduction rather than actual speedup. In practice, Amdahl’s law provides an estimate of the overall speed at which the algorithm can be executed.</w:t>
       </w:r>
     </w:p>
     <w:p>
@@ -288,7 +335,23 @@
           <w:color w:val="000000"/>
           <w:lang w:eastAsia="en-GB"/>
         </w:rPr>
-        <w:t>This exercise is the version that is suitable for students studying Higher Computing, or Advanced Higher students. Mathematics levels should be at at least National 4/5.</w:t>
+        <w:t xml:space="preserve">This exercise is the version that is suitable for students studying Higher Computing, or Advanced Higher students. Mathematics levels should be </w:t>
+      </w:r>
+      <w:r>
+        <w:rPr>
+          <w:rFonts w:eastAsia="Times New Roman" w:cs="Arial" w:ascii="Arial" w:hAnsi="Arial"/>
+          <w:color w:val="000000"/>
+          <w:lang w:eastAsia="en-GB"/>
+        </w:rPr>
+        <w:t>a</w:t>
+      </w:r>
+      <w:r>
+        <w:rPr>
+          <w:rFonts w:eastAsia="Times New Roman" w:cs="Arial" w:ascii="Arial" w:hAnsi="Arial"/>
+          <w:color w:val="000000"/>
+          <w:lang w:eastAsia="en-GB"/>
+        </w:rPr>
+        <w:t>t least National 4/5.</w:t>
       </w:r>
     </w:p>
     <w:p>
@@ -1053,7 +1116,30 @@
           <w:color w:val="000000"/>
           <w:lang w:eastAsia="en-GB"/>
         </w:rPr>
-        <w:t>The total time of the whole program to run is T.</w:t>
+        <w:t xml:space="preserve">The total time of the whole program to run is </w:t>
+      </w:r>
+      <w:r>
+        <w:rPr>
+          <w:rFonts w:eastAsia="Times New Roman" w:cs="Arial" w:ascii="Arial" w:hAnsi="Arial"/>
+          <w:color w:val="000000"/>
+          <w:lang w:eastAsia="en-GB"/>
+        </w:rPr>
+      </w:r>
+      <m:oMath xmlns:m="http://schemas.openxmlformats.org/officeDocument/2006/math">
+        <m:r>
+          <w:rPr>
+            <w:rFonts w:ascii="Cambria Math" w:hAnsi="Cambria Math"/>
+          </w:rPr>
+          <m:t xml:space="preserve">T</m:t>
+        </m:r>
+      </m:oMath>
+      <w:r>
+        <w:rPr>
+          <w:rFonts w:eastAsia="Times New Roman" w:cs="Arial" w:ascii="Arial" w:hAnsi="Arial"/>
+          <w:color w:val="000000"/>
+          <w:lang w:eastAsia="en-GB"/>
+        </w:rPr>
+        <w:t>.</w:t>
       </w:r>
     </w:p>
     <w:p>
@@ -1074,7 +1160,30 @@
           <w:color w:val="000000"/>
           <w:lang w:eastAsia="en-GB"/>
         </w:rPr>
-        <w:t>The total time of the non-parallelisable part is B.</w:t>
+        <w:t xml:space="preserve">The total time of the non-parallelisable part is </w:t>
+      </w:r>
+      <w:r>
+        <w:rPr>
+          <w:rFonts w:eastAsia="Times New Roman" w:cs="Arial" w:ascii="Arial" w:hAnsi="Arial"/>
+          <w:color w:val="000000"/>
+          <w:lang w:eastAsia="en-GB"/>
+        </w:rPr>
+      </w:r>
+      <m:oMath xmlns:m="http://schemas.openxmlformats.org/officeDocument/2006/math">
+        <m:r>
+          <w:rPr>
+            <w:rFonts w:ascii="Cambria Math" w:hAnsi="Cambria Math"/>
+          </w:rPr>
+          <m:t xml:space="preserve">B</m:t>
+        </m:r>
+      </m:oMath>
+      <w:r>
+        <w:rPr>
+          <w:rFonts w:eastAsia="Times New Roman" w:cs="Arial" w:ascii="Arial" w:hAnsi="Arial"/>
+          <w:color w:val="000000"/>
+          <w:lang w:eastAsia="en-GB"/>
+        </w:rPr>
+        <w:t>.</w:t>
       </w:r>
     </w:p>
     <w:p>
@@ -1095,7 +1204,42 @@
           <w:color w:val="000000"/>
           <w:lang w:eastAsia="en-GB"/>
         </w:rPr>
-        <w:t>Thus, the total time of the parallelisable part is T-B.</w:t>
+        <w:t xml:space="preserve">Thus, the total time of the parallelisable part is </w:t>
+      </w:r>
+      <w:r>
+        <w:rPr>
+          <w:rFonts w:eastAsia="Times New Roman" w:cs="Arial" w:ascii="Arial" w:hAnsi="Arial"/>
+          <w:color w:val="000000"/>
+          <w:lang w:eastAsia="en-GB"/>
+        </w:rPr>
+      </w:r>
+      <m:oMath xmlns:m="http://schemas.openxmlformats.org/officeDocument/2006/math">
+        <m:r>
+          <w:rPr>
+            <w:rFonts w:ascii="Cambria Math" w:hAnsi="Cambria Math"/>
+          </w:rPr>
+          <m:t xml:space="preserve">T</m:t>
+        </m:r>
+        <m:r>
+          <w:rPr>
+            <w:rFonts w:ascii="Cambria Math" w:hAnsi="Cambria Math"/>
+          </w:rPr>
+          <m:t xml:space="preserve">−</m:t>
+        </m:r>
+        <m:r>
+          <w:rPr>
+            <w:rFonts w:ascii="Cambria Math" w:hAnsi="Cambria Math"/>
+          </w:rPr>
+          <m:t xml:space="preserve">B</m:t>
+        </m:r>
+      </m:oMath>
+      <w:r>
+        <w:rPr>
+          <w:rFonts w:eastAsia="Times New Roman" w:cs="Arial" w:ascii="Arial" w:hAnsi="Arial"/>
+          <w:color w:val="000000"/>
+          <w:lang w:eastAsia="en-GB"/>
+        </w:rPr>
+        <w:t>.</w:t>
       </w:r>
     </w:p>
     <w:p>
@@ -1116,7 +1260,54 @@
           <w:color w:val="000000"/>
           <w:lang w:eastAsia="en-GB"/>
         </w:rPr>
-        <w:t>If there are N cores running the parallelisable part, this means that the fastest the parallelisable part can be run at is (T-B)/N.</w:t>
+        <w:t>If there are N cores running the parallelisable part, this means that the fastest the parallelisable part can be run at is</w:t>
+      </w:r>
+      <w:r>
+        <w:rPr>
+          <w:rFonts w:eastAsia="Times New Roman" w:cs="Arial" w:ascii="Arial" w:hAnsi="Arial"/>
+          <w:color w:val="000000"/>
+          <w:lang w:eastAsia="en-GB"/>
+        </w:rPr>
+      </w:r>
+      <m:oMath xmlns:m="http://schemas.openxmlformats.org/officeDocument/2006/math">
+        <m:f>
+          <m:num>
+            <m:r>
+              <w:rPr>
+                <w:rFonts w:ascii="Cambria Math" w:hAnsi="Cambria Math"/>
+              </w:rPr>
+              <m:t xml:space="preserve">T</m:t>
+            </m:r>
+            <m:r>
+              <w:rPr>
+                <w:rFonts w:ascii="Cambria Math" w:hAnsi="Cambria Math"/>
+              </w:rPr>
+              <m:t xml:space="preserve">−</m:t>
+            </m:r>
+            <m:r>
+              <w:rPr>
+                <w:rFonts w:ascii="Cambria Math" w:hAnsi="Cambria Math"/>
+              </w:rPr>
+              <m:t xml:space="preserve">B</m:t>
+            </m:r>
+          </m:num>
+          <m:den>
+            <m:r>
+              <w:rPr>
+                <w:rFonts w:ascii="Cambria Math" w:hAnsi="Cambria Math"/>
+              </w:rPr>
+              <m:t xml:space="preserve">N</m:t>
+            </m:r>
+          </m:den>
+        </m:f>
+      </m:oMath>
+      <w:r>
+        <w:rPr>
+          <w:rFonts w:eastAsia="Times New Roman" w:cs="Arial" w:ascii="Arial" w:hAnsi="Arial"/>
+          <w:color w:val="000000"/>
+          <w:lang w:eastAsia="en-GB"/>
+        </w:rPr>
+        <w:t>.</w:t>
       </w:r>
     </w:p>
     <w:p>
@@ -1144,11 +1335,11 @@
       <w:pPr>
         <w:pStyle w:val="Normal"/>
         <w:numPr>
-          <w:ilvl w:val="1"/>
-          <w:numId w:val="4"/>
+          <w:ilvl w:val="0"/>
+          <w:numId w:val="0"/>
         </w:numPr>
         <w:spacing w:lineRule="auto" w:line="240" w:before="0" w:after="0"/>
-        <w:ind w:left="2160" w:right="0" w:hanging="360"/>
+        <w:ind w:left="3240" w:right="0" w:hanging="0"/>
         <w:textAlignment w:val="baseline"/>
         <w:rPr/>
       </w:pPr>
@@ -1158,21 +1349,85 @@
           <w:color w:val="000000"/>
           <w:lang w:eastAsia="en-GB"/>
         </w:rPr>
-        <w:t xml:space="preserve">T(N) = B + (T-B)/N </w:t>
-      </w:r>
-    </w:p>
-    <w:p>
-      <w:pPr>
-        <w:pStyle w:val="Normal"/>
-        <w:numPr>
-          <w:ilvl w:val="1"/>
-          <w:numId w:val="4"/>
-        </w:numPr>
-        <w:spacing w:lineRule="auto" w:line="240" w:before="0" w:after="0"/>
-        <w:ind w:left="2160" w:right="0" w:hanging="360"/>
-        <w:textAlignment w:val="baseline"/>
-        <w:rPr/>
-      </w:pPr>
+      </w:r>
+      <m:oMath xmlns:m="http://schemas.openxmlformats.org/officeDocument/2006/math">
+        <m:r>
+          <w:rPr>
+            <w:rFonts w:ascii="Cambria Math" w:hAnsi="Cambria Math"/>
+          </w:rPr>
+          <m:t xml:space="preserve">T</m:t>
+        </m:r>
+        <m:d>
+          <m:dPr>
+            <m:begChr m:val="("/>
+            <m:endChr m:val=")"/>
+          </m:dPr>
+          <m:e>
+            <m:r>
+              <w:rPr>
+                <w:rFonts w:ascii="Cambria Math" w:hAnsi="Cambria Math"/>
+              </w:rPr>
+              <m:t xml:space="preserve">N</m:t>
+            </m:r>
+          </m:e>
+        </m:d>
+        <m:r>
+          <w:rPr>
+            <w:rFonts w:ascii="Cambria Math" w:hAnsi="Cambria Math"/>
+          </w:rPr>
+          <m:t xml:space="preserve">=</m:t>
+        </m:r>
+        <m:r>
+          <w:rPr>
+            <w:rFonts w:ascii="Cambria Math" w:hAnsi="Cambria Math"/>
+          </w:rPr>
+          <m:t xml:space="preserve">B</m:t>
+        </m:r>
+        <m:r>
+          <w:rPr>
+            <w:rFonts w:ascii="Cambria Math" w:hAnsi="Cambria Math"/>
+          </w:rPr>
+          <m:t xml:space="preserve">+</m:t>
+        </m:r>
+        <m:f>
+          <m:num>
+            <m:r>
+              <w:rPr>
+                <w:rFonts w:ascii="Cambria Math" w:hAnsi="Cambria Math"/>
+              </w:rPr>
+              <m:t xml:space="preserve">T</m:t>
+            </m:r>
+            <m:r>
+              <w:rPr>
+                <w:rFonts w:ascii="Cambria Math" w:hAnsi="Cambria Math"/>
+              </w:rPr>
+              <m:t xml:space="preserve">−</m:t>
+            </m:r>
+            <m:r>
+              <w:rPr>
+                <w:rFonts w:ascii="Cambria Math" w:hAnsi="Cambria Math"/>
+              </w:rPr>
+              <m:t xml:space="preserve">B</m:t>
+            </m:r>
+          </m:num>
+          <m:den>
+            <m:r>
+              <w:rPr>
+                <w:rFonts w:ascii="Cambria Math" w:hAnsi="Cambria Math"/>
+              </w:rPr>
+              <m:t xml:space="preserve">N</m:t>
+            </m:r>
+          </m:den>
+        </m:f>
+      </m:oMath>
+      <w:r>
+        <w:rPr>
+          <w:rFonts w:eastAsia="Times New Roman" w:cs="Arial" w:ascii="Arial" w:hAnsi="Arial"/>
+          <w:color w:val="000000"/>
+          <w:lang w:eastAsia="en-GB"/>
+        </w:rPr>
+        <w:t xml:space="preserve"> </w:t>
+      </w:r>
       <w:r>
         <w:rPr>
           <w:rFonts w:eastAsia="Times New Roman" w:cs="Arial" w:ascii="Arial" w:hAnsi="Arial"/>
@@ -1217,9 +1472,9 @@
               <wp:posOffset>657225</wp:posOffset>
             </wp:positionH>
             <wp:positionV relativeFrom="paragraph">
-              <wp:posOffset>132080</wp:posOffset>
+              <wp:posOffset>61595</wp:posOffset>
             </wp:positionV>
-            <wp:extent cx="4023360" cy="2134235"/>
+            <wp:extent cx="3566160" cy="1891665"/>
             <wp:effectExtent l="0" t="0" r="0" b="0"/>
             <wp:wrapSquare wrapText="largest"/>
             <wp:docPr id="3" name="Image3" descr=""/>
@@ -1244,7 +1499,7 @@
                   <pic:spPr bwMode="auto">
                     <a:xfrm>
                       <a:off x="0" y="0"/>
-                      <a:ext cx="4023360" cy="2134235"/>
+                      <a:ext cx="3566160" cy="1891665"/>
                     </a:xfrm>
                     <a:prstGeom prst="rect">
                       <a:avLst/>
@@ -1437,34 +1692,6 @@
       <w:pPr>
         <w:pStyle w:val="Normal"/>
         <w:spacing w:lineRule="auto" w:line="240" w:before="0" w:after="0"/>
-        <w:rPr>
-          <w:rFonts w:ascii="Arial" w:hAnsi="Arial" w:eastAsia="Times New Roman" w:cs="Arial"/>
-          <w:color w:val="000000"/>
-          <w:lang w:eastAsia="en-GB"/>
-        </w:rPr>
-      </w:pPr>
-      <w:r>
-        <w:rPr/>
-      </w:r>
-    </w:p>
-    <w:p>
-      <w:pPr>
-        <w:pStyle w:val="Normal"/>
-        <w:spacing w:lineRule="auto" w:line="240" w:before="0" w:after="0"/>
-        <w:rPr>
-          <w:rFonts w:ascii="Arial" w:hAnsi="Arial" w:eastAsia="Times New Roman" w:cs="Arial"/>
-          <w:color w:val="000000"/>
-          <w:lang w:eastAsia="en-GB"/>
-        </w:rPr>
-      </w:pPr>
-      <w:r>
-        <w:rPr/>
-      </w:r>
-    </w:p>
-    <w:p>
-      <w:pPr>
-        <w:pStyle w:val="Normal"/>
-        <w:spacing w:lineRule="auto" w:line="240" w:before="0" w:after="0"/>
         <w:rPr/>
       </w:pPr>
       <w:r>
@@ -1483,20 +1710,8 @@
         </w:rPr>
         <w:t xml:space="preserve">This diagram should be drawn out to further explain. </w:t>
       </w:r>
-    </w:p>
-    <w:p>
-      <w:pPr>
-        <w:pStyle w:val="Normal"/>
-        <w:spacing w:lineRule="auto" w:line="240" w:before="0" w:after="0"/>
-        <w:ind w:left="0" w:right="0" w:firstLine="720"/>
-        <w:rPr/>
-      </w:pPr>
-      <w:r>
-        <w:rPr/>
-      </w:r>
       <w:bookmarkStart w:id="0" w:name="_GoBack"/>
-      <w:bookmarkStart w:id="1" w:name="_GoBack"/>
-      <w:bookmarkEnd w:id="1"/>
+      <w:bookmarkEnd w:id="0"/>
     </w:p>
     <w:p>
       <w:pPr>

</xml_diff>

<commit_message>
Bullet points fix in Amdahl's
</commit_message>
<xml_diff>
--- a/FinalResources/R1AmdahlHigher/TeachingNotes.docx
+++ b/FinalResources/R1AmdahlHigher/TeachingNotes.docx
@@ -1691,17 +1691,13 @@
     <w:p>
       <w:pPr>
         <w:pStyle w:val="Normal"/>
-        <w:spacing w:lineRule="auto" w:line="240" w:before="0" w:after="0"/>
-        <w:rPr/>
-      </w:pPr>
-      <w:r>
-        <w:rPr>
-          <w:rFonts w:eastAsia="Times New Roman" w:cs="Arial" w:ascii="Arial" w:hAnsi="Arial"/>
-          <w:color w:val="000000"/>
-          <w:lang w:eastAsia="en-GB"/>
-        </w:rPr>
-        <w:t xml:space="preserve">            </w:t>
-      </w:r>
+        <w:numPr>
+          <w:ilvl w:val="0"/>
+          <w:numId w:val="5"/>
+        </w:numPr>
+        <w:spacing w:lineRule="auto" w:line="240" w:before="0" w:after="0"/>
+        <w:rPr/>
+      </w:pPr>
       <w:r>
         <w:rPr>
           <w:rFonts w:eastAsia="Times New Roman" w:cs="Arial" w:ascii="Arial" w:hAnsi="Arial"/>
@@ -1716,28 +1712,11 @@
     <w:p>
       <w:pPr>
         <w:pStyle w:val="Normal"/>
-        <w:spacing w:lineRule="auto" w:line="240" w:before="0" w:after="0"/>
-        <w:rPr>
-          <w:rFonts w:ascii="Times New Roman" w:hAnsi="Times New Roman" w:eastAsia="Times New Roman" w:cs="Times New Roman"/>
-          <w:sz w:val="24"/>
-          <w:szCs w:val="24"/>
-          <w:lang w:eastAsia="en-GB"/>
-        </w:rPr>
-      </w:pPr>
-      <w:r>
-        <w:rPr>
-          <w:rFonts w:eastAsia="Times New Roman" w:cs="Times New Roman" w:ascii="Times New Roman" w:hAnsi="Times New Roman"/>
-          <w:sz w:val="24"/>
-          <w:szCs w:val="24"/>
-          <w:lang w:eastAsia="en-GB"/>
-        </w:rPr>
-      </w:r>
-    </w:p>
-    <w:p>
-      <w:pPr>
-        <w:pStyle w:val="Normal"/>
-        <w:spacing w:lineRule="auto" w:line="240" w:before="0" w:after="0"/>
-        <w:ind w:left="0" w:right="0" w:firstLine="720"/>
+        <w:numPr>
+          <w:ilvl w:val="0"/>
+          <w:numId w:val="5"/>
+        </w:numPr>
+        <w:spacing w:lineRule="auto" w:line="240" w:before="0" w:after="0"/>
         <w:rPr/>
       </w:pPr>
       <w:r>
@@ -2505,6 +2484,152 @@
   <w:abstractNum w:abstractNumId="5">
     <w:lvl w:ilvl="0">
       <w:start w:val="1"/>
+      <w:numFmt w:val="bullet"/>
+      <w:lvlText w:val=""/>
+      <w:lvlJc w:val="left"/>
+      <w:pPr>
+        <w:tabs>
+          <w:tab w:val="num" w:pos="1453"/>
+        </w:tabs>
+        <w:ind w:left="1453" w:hanging="360"/>
+      </w:pPr>
+      <w:rPr>
+        <w:rFonts w:ascii="Symbol" w:hAnsi="Symbol" w:cs="Symbol" w:hint="default"/>
+        <w:rFonts w:cs="OpenSymbol"/>
+      </w:rPr>
+    </w:lvl>
+    <w:lvl w:ilvl="1">
+      <w:start w:val="1"/>
+      <w:numFmt w:val="bullet"/>
+      <w:lvlText w:val="◦"/>
+      <w:lvlJc w:val="left"/>
+      <w:pPr>
+        <w:tabs>
+          <w:tab w:val="num" w:pos="1813"/>
+        </w:tabs>
+        <w:ind w:left="1813" w:hanging="360"/>
+      </w:pPr>
+      <w:rPr>
+        <w:rFonts w:ascii="OpenSymbol" w:hAnsi="OpenSymbol" w:cs="OpenSymbol" w:hint="default"/>
+        <w:rFonts w:cs="OpenSymbol"/>
+      </w:rPr>
+    </w:lvl>
+    <w:lvl w:ilvl="2">
+      <w:start w:val="1"/>
+      <w:numFmt w:val="bullet"/>
+      <w:lvlText w:val="▪"/>
+      <w:lvlJc w:val="left"/>
+      <w:pPr>
+        <w:tabs>
+          <w:tab w:val="num" w:pos="2173"/>
+        </w:tabs>
+        <w:ind w:left="2173" w:hanging="360"/>
+      </w:pPr>
+      <w:rPr>
+        <w:rFonts w:ascii="OpenSymbol" w:hAnsi="OpenSymbol" w:cs="OpenSymbol" w:hint="default"/>
+        <w:rFonts w:cs="OpenSymbol"/>
+      </w:rPr>
+    </w:lvl>
+    <w:lvl w:ilvl="3">
+      <w:start w:val="1"/>
+      <w:numFmt w:val="bullet"/>
+      <w:lvlText w:val=""/>
+      <w:lvlJc w:val="left"/>
+      <w:pPr>
+        <w:tabs>
+          <w:tab w:val="num" w:pos="2533"/>
+        </w:tabs>
+        <w:ind w:left="2533" w:hanging="360"/>
+      </w:pPr>
+      <w:rPr>
+        <w:rFonts w:ascii="Symbol" w:hAnsi="Symbol" w:cs="Symbol" w:hint="default"/>
+        <w:rFonts w:cs="OpenSymbol"/>
+      </w:rPr>
+    </w:lvl>
+    <w:lvl w:ilvl="4">
+      <w:start w:val="1"/>
+      <w:numFmt w:val="bullet"/>
+      <w:lvlText w:val="◦"/>
+      <w:lvlJc w:val="left"/>
+      <w:pPr>
+        <w:tabs>
+          <w:tab w:val="num" w:pos="2893"/>
+        </w:tabs>
+        <w:ind w:left="2893" w:hanging="360"/>
+      </w:pPr>
+      <w:rPr>
+        <w:rFonts w:ascii="OpenSymbol" w:hAnsi="OpenSymbol" w:cs="OpenSymbol" w:hint="default"/>
+        <w:rFonts w:cs="OpenSymbol"/>
+      </w:rPr>
+    </w:lvl>
+    <w:lvl w:ilvl="5">
+      <w:start w:val="1"/>
+      <w:numFmt w:val="bullet"/>
+      <w:lvlText w:val="▪"/>
+      <w:lvlJc w:val="left"/>
+      <w:pPr>
+        <w:tabs>
+          <w:tab w:val="num" w:pos="3253"/>
+        </w:tabs>
+        <w:ind w:left="3253" w:hanging="360"/>
+      </w:pPr>
+      <w:rPr>
+        <w:rFonts w:ascii="OpenSymbol" w:hAnsi="OpenSymbol" w:cs="OpenSymbol" w:hint="default"/>
+        <w:rFonts w:cs="OpenSymbol"/>
+      </w:rPr>
+    </w:lvl>
+    <w:lvl w:ilvl="6">
+      <w:start w:val="1"/>
+      <w:numFmt w:val="bullet"/>
+      <w:lvlText w:val=""/>
+      <w:lvlJc w:val="left"/>
+      <w:pPr>
+        <w:tabs>
+          <w:tab w:val="num" w:pos="3613"/>
+        </w:tabs>
+        <w:ind w:left="3613" w:hanging="360"/>
+      </w:pPr>
+      <w:rPr>
+        <w:rFonts w:ascii="Symbol" w:hAnsi="Symbol" w:cs="Symbol" w:hint="default"/>
+        <w:rFonts w:cs="OpenSymbol"/>
+      </w:rPr>
+    </w:lvl>
+    <w:lvl w:ilvl="7">
+      <w:start w:val="1"/>
+      <w:numFmt w:val="bullet"/>
+      <w:lvlText w:val="◦"/>
+      <w:lvlJc w:val="left"/>
+      <w:pPr>
+        <w:tabs>
+          <w:tab w:val="num" w:pos="3973"/>
+        </w:tabs>
+        <w:ind w:left="3973" w:hanging="360"/>
+      </w:pPr>
+      <w:rPr>
+        <w:rFonts w:ascii="OpenSymbol" w:hAnsi="OpenSymbol" w:cs="OpenSymbol" w:hint="default"/>
+        <w:rFonts w:cs="OpenSymbol"/>
+      </w:rPr>
+    </w:lvl>
+    <w:lvl w:ilvl="8">
+      <w:start w:val="1"/>
+      <w:numFmt w:val="bullet"/>
+      <w:lvlText w:val="▪"/>
+      <w:lvlJc w:val="left"/>
+      <w:pPr>
+        <w:tabs>
+          <w:tab w:val="num" w:pos="4333"/>
+        </w:tabs>
+        <w:ind w:left="4333" w:hanging="360"/>
+      </w:pPr>
+      <w:rPr>
+        <w:rFonts w:ascii="OpenSymbol" w:hAnsi="OpenSymbol" w:cs="OpenSymbol" w:hint="default"/>
+        <w:rFonts w:cs="OpenSymbol"/>
+      </w:rPr>
+    </w:lvl>
+  </w:abstractNum>
+  <w:abstractNum w:abstractNumId="6">
+    <w:lvl w:ilvl="0">
+      <w:start w:val="1"/>
       <w:numFmt w:val="none"/>
       <w:suff w:val="nothing"/>
       <w:lvlText w:val=""/>
@@ -2608,6 +2733,9 @@
   </w:num>
   <w:num w:numId="5">
     <w:abstractNumId w:val="5"/>
+  </w:num>
+  <w:num w:numId="6">
+    <w:abstractNumId w:val="6"/>
   </w:num>
 </w:numbering>
 </file>
@@ -3547,6 +3675,13 @@
       <w:sz w:val="20"/>
     </w:rPr>
   </w:style>
+  <w:style w:type="character" w:styleId="Bullets">
+    <w:name w:val="Bullets"/>
+    <w:qFormat/>
+    <w:rPr>
+      <w:rFonts w:ascii="OpenSymbol" w:hAnsi="OpenSymbol" w:eastAsia="OpenSymbol" w:cs="OpenSymbol"/>
+    </w:rPr>
+  </w:style>
   <w:style w:type="paragraph" w:styleId="Heading">
     <w:name w:val="Heading"/>
     <w:basedOn w:val="Normal"/>

</xml_diff>

<commit_message>
Fix colon in Amdahl for consistency
</commit_message>
<xml_diff>
--- a/FinalResources/R1AmdahlHigher/TeachingNotes.docx
+++ b/FinalResources/R1AmdahlHigher/TeachingNotes.docx
@@ -1214,17 +1214,15 @@
         <w:spacing w:lineRule="auto" w:line="240" w:before="0" w:after="0"/>
         <w:ind w:left="1440" w:right="0" w:hanging="360"/>
         <w:textAlignment w:val="baseline"/>
-        <w:rPr>
-          <w:rFonts w:ascii="Times New Roman" w:hAnsi="Times New Roman"/>
-        </w:rPr>
-      </w:pPr>
-      <w:r>
-        <w:rPr>
-          <w:rFonts w:eastAsia="Times New Roman" w:cs="Arial" w:ascii="Times New Roman" w:hAnsi="Times New Roman"/>
-          <w:color w:val="000000"/>
-          <w:lang w:eastAsia="en-GB"/>
-        </w:rPr>
-        <w:t>If there are N cores running the parallelisable part, this means that the fastest the parallelisable part can be run at is</w:t>
+        <w:rPr/>
+      </w:pPr>
+      <w:r>
+        <w:rPr>
+          <w:rFonts w:eastAsia="Times New Roman" w:cs="Arial" w:ascii="Times New Roman" w:hAnsi="Times New Roman"/>
+          <w:color w:val="000000"/>
+          <w:lang w:eastAsia="en-GB"/>
+        </w:rPr>
+        <w:t>If there are N cores running the parallelisable part, this means that the fastest the parallelisable part can be run at is:</w:t>
       </w:r>
     </w:p>
     <w:p>

</xml_diff>